<commit_message>
Documentation and Blog article
</commit_message>
<xml_diff>
--- a/PR/Enterprise Grade DevOps with OutSystems.docx
+++ b/PR/Enterprise Grade DevOps with OutSystems.docx
@@ -16,6 +16,8 @@
         </w:rPr>
         <w:t>Enterprise Grade DevOps with OutSystems</w:t>
       </w:r>
+      <w:bookmarkStart w:id="0" w:name="_GoBack"/>
+      <w:bookmarkEnd w:id="0"/>
     </w:p>
     <w:p>
       <w:pPr>
@@ -1239,13 +1241,15 @@
         </w:rPr>
         <w:t xml:space="preserve">, or try this direct </w:t>
       </w:r>
-      <w:r>
-        <w:rPr>
-          <w:highlight w:val="yellow"/>
-          <w:lang w:val="en-US"/>
-        </w:rPr>
-        <w:t>link</w:t>
-      </w:r>
+      <w:hyperlink r:id="rId6" w:history="1">
+        <w:r>
+          <w:rPr>
+            <w:rStyle w:val="Hyperlink"/>
+            <w:lang w:val="en-US"/>
+          </w:rPr>
+          <w:t>link</w:t>
+        </w:r>
+      </w:hyperlink>
       <w:r>
         <w:rPr>
           <w:lang w:val="en-US"/>
@@ -1283,17 +1287,128 @@
     </w:p>
     <w:p>
       <w:pPr>
-        <w:jc w:val="both"/>
-        <w:rPr>
-          <w:lang w:val="en-US"/>
-        </w:rPr>
-      </w:pPr>
-      <w:r>
-        <w:rPr>
-          <w:highlight w:val="yellow"/>
-          <w:lang w:val="en-US"/>
-        </w:rPr>
-        <w:t>&lt;gif de install&gt;</w:t>
+        <w:keepNext/>
+        <w:jc w:val="center"/>
+      </w:pPr>
+      <w:r>
+        <w:rPr>
+          <w:noProof/>
+          <w:lang w:val="en-US"/>
+        </w:rPr>
+        <w:drawing>
+          <wp:inline distT="0" distB="0" distL="0" distR="0">
+            <wp:extent cx="3881695" cy="2100263"/>
+            <wp:effectExtent l="19050" t="19050" r="24130" b="14605"/>
+            <wp:docPr id="1" name="Picture 1" descr="C:\Users\joalmeid\AppData\Local\Microsoft\Windows\INetCache\Content.Word\doc.osext.install.png"/>
+            <wp:cNvGraphicFramePr>
+              <a:graphicFrameLocks xmlns:a="http://schemas.openxmlformats.org/drawingml/2006/main" noChangeAspect="1"/>
+            </wp:cNvGraphicFramePr>
+            <a:graphic xmlns:a="http://schemas.openxmlformats.org/drawingml/2006/main">
+              <a:graphicData uri="http://schemas.openxmlformats.org/drawingml/2006/picture">
+                <pic:pic xmlns:pic="http://schemas.openxmlformats.org/drawingml/2006/picture">
+                  <pic:nvPicPr>
+                    <pic:cNvPr id="0" name="Picture 1" descr="C:\Users\joalmeid\AppData\Local\Microsoft\Windows\INetCache\Content.Word\doc.osext.install.png"/>
+                    <pic:cNvPicPr>
+                      <a:picLocks noChangeAspect="1" noChangeArrowheads="1"/>
+                    </pic:cNvPicPr>
+                  </pic:nvPicPr>
+                  <pic:blipFill>
+                    <a:blip r:embed="rId7" cstate="print">
+                      <a:extLst>
+                        <a:ext uri="{28A0092B-C50C-407E-A947-70E740481C1C}">
+                          <a14:useLocalDpi xmlns:a14="http://schemas.microsoft.com/office/drawing/2010/main" val="0"/>
+                        </a:ext>
+                      </a:extLst>
+                    </a:blip>
+                    <a:srcRect/>
+                    <a:stretch>
+                      <a:fillRect/>
+                    </a:stretch>
+                  </pic:blipFill>
+                  <pic:spPr bwMode="auto">
+                    <a:xfrm>
+                      <a:off x="0" y="0"/>
+                      <a:ext cx="3883865" cy="2101437"/>
+                    </a:xfrm>
+                    <a:prstGeom prst="rect">
+                      <a:avLst/>
+                    </a:prstGeom>
+                    <a:ln>
+                      <a:solidFill>
+                        <a:schemeClr val="tx1"/>
+                      </a:solidFill>
+                    </a:ln>
+                  </pic:spPr>
+                </pic:pic>
+              </a:graphicData>
+            </a:graphic>
+          </wp:inline>
+        </w:drawing>
+      </w:r>
+    </w:p>
+    <w:p>
+      <w:pPr>
+        <w:pStyle w:val="Caption"/>
+        <w:jc w:val="center"/>
+        <w:rPr>
+          <w:color w:val="auto"/>
+          <w:lang w:val="en-US"/>
+        </w:rPr>
+      </w:pPr>
+      <w:r>
+        <w:rPr>
+          <w:color w:val="auto"/>
+          <w:lang w:val="en-US"/>
+        </w:rPr>
+        <w:t xml:space="preserve">Figure </w:t>
+      </w:r>
+      <w:r>
+        <w:rPr>
+          <w:color w:val="auto"/>
+        </w:rPr>
+        <w:fldChar w:fldCharType="begin"/>
+      </w:r>
+      <w:r>
+        <w:rPr>
+          <w:color w:val="auto"/>
+          <w:lang w:val="en-US"/>
+        </w:rPr>
+        <w:instrText xml:space="preserve"> SEQ Figure \* ARABIC </w:instrText>
+      </w:r>
+      <w:r>
+        <w:rPr>
+          <w:color w:val="auto"/>
+        </w:rPr>
+        <w:fldChar w:fldCharType="separate"/>
+      </w:r>
+      <w:r>
+        <w:rPr>
+          <w:noProof/>
+          <w:color w:val="auto"/>
+          <w:lang w:val="en-US"/>
+        </w:rPr>
+        <w:t>1</w:t>
+      </w:r>
+      <w:r>
+        <w:rPr>
+          <w:color w:val="auto"/>
+        </w:rPr>
+        <w:fldChar w:fldCharType="end"/>
+      </w:r>
+      <w:r>
+        <w:rPr>
+          <w:color w:val="auto"/>
+          <w:lang w:val="en-US"/>
+        </w:rPr>
+        <w:t xml:space="preserve"> - 'Outsystems Integration</w:t>
+      </w:r>
+      <w:r>
+        <w:rPr>
+          <w:noProof/>
+          <w:color w:val="auto"/>
+          <w:lang w:val="en-US"/>
+        </w:rPr>
+        <w:t>' extension install</w:t>
       </w:r>
     </w:p>
     <w:p>
@@ -1321,8 +1436,6 @@
         </w:rPr>
         <w:t xml:space="preserve"> is usually done by Service End-points. Let’s create a Service End-point by inserting some information about our Out</w:t>
       </w:r>
-      <w:bookmarkStart w:id="0" w:name="_GoBack"/>
-      <w:bookmarkEnd w:id="0"/>
       <w:r>
         <w:rPr>
           <w:lang w:val="en-US"/>
@@ -1358,9 +1471,42 @@
       </w:pPr>
       <w:r>
         <w:rPr>
-          <w:lang w:val="en-US"/>
-        </w:rPr>
-        <w:t>Name:</w:t>
+          <w:b/>
+          <w:lang w:val="en-US"/>
+        </w:rPr>
+        <w:t>Name</w:t>
+      </w:r>
+      <w:r>
+        <w:rPr>
+          <w:lang w:val="en-US"/>
+        </w:rPr>
+        <w:t>:</w:t>
+      </w:r>
+      <w:r>
+        <w:rPr>
+          <w:lang w:val="en-US"/>
+        </w:rPr>
+        <w:t xml:space="preserve"> </w:t>
+      </w:r>
+      <w:r>
+        <w:rPr>
+          <w:lang w:val="en-US"/>
+        </w:rPr>
+        <w:t xml:space="preserve">A name for service endpoint (ex: </w:t>
+      </w:r>
+      <w:proofErr w:type="spellStart"/>
+      <w:r>
+        <w:rPr>
+          <w:lang w:val="en-US"/>
+        </w:rPr>
+        <w:t>myOutsystems</w:t>
+      </w:r>
+      <w:proofErr w:type="spellEnd"/>
+      <w:r>
+        <w:rPr>
+          <w:lang w:val="en-US"/>
+        </w:rPr>
+        <w:t>).</w:t>
       </w:r>
     </w:p>
     <w:p>
@@ -1373,9 +1519,66 @@
       </w:pPr>
       <w:r>
         <w:rPr>
-          <w:lang w:val="en-US"/>
-        </w:rPr>
-        <w:t xml:space="preserve">URL: </w:t>
+          <w:b/>
+          <w:lang w:val="en-US"/>
+        </w:rPr>
+        <w:t>URL</w:t>
+      </w:r>
+      <w:r>
+        <w:rPr>
+          <w:lang w:val="en-US"/>
+        </w:rPr>
+        <w:t xml:space="preserve">: </w:t>
+      </w:r>
+      <w:r>
+        <w:rPr>
+          <w:lang w:val="en-US"/>
+        </w:rPr>
+        <w:t>Y</w:t>
+      </w:r>
+      <w:r>
+        <w:rPr>
+          <w:lang w:val="en-US"/>
+        </w:rPr>
+        <w:t>our</w:t>
+      </w:r>
+      <w:r>
+        <w:rPr>
+          <w:lang w:val="en-US"/>
+        </w:rPr>
+        <w:t xml:space="preserve"> Outsystems </w:t>
+      </w:r>
+      <w:proofErr w:type="spellStart"/>
+      <w:r>
+        <w:rPr>
+          <w:lang w:val="en-US"/>
+        </w:rPr>
+        <w:t>LifeTime</w:t>
+      </w:r>
+      <w:proofErr w:type="spellEnd"/>
+      <w:r>
+        <w:rPr>
+          <w:lang w:val="en-US"/>
+        </w:rPr>
+        <w:t xml:space="preserve"> Deployment API</w:t>
+      </w:r>
+      <w:r>
+        <w:rPr>
+          <w:lang w:val="en-US"/>
+        </w:rPr>
+        <w:t xml:space="preserve"> </w:t>
+      </w:r>
+      <w:r>
+        <w:rPr>
+          <w:lang w:val="en-US"/>
+        </w:rPr>
+        <w:t>endpoint</w:t>
+      </w:r>
+      <w:r>
+        <w:rPr>
+          <w:lang w:val="en-US"/>
+        </w:rPr>
+        <w:t xml:space="preserve"> </w:t>
       </w:r>
     </w:p>
     <w:p>
@@ -1389,6 +1592,7 @@
       <w:proofErr w:type="spellStart"/>
       <w:r>
         <w:rPr>
+          <w:b/>
           <w:lang w:val="en-US"/>
         </w:rPr>
         <w:t>StrictSSL</w:t>
@@ -1400,6 +1604,44 @@
         </w:rPr>
         <w:t>:</w:t>
       </w:r>
+      <w:r>
+        <w:rPr>
+          <w:lang w:val="en-US"/>
+        </w:rPr>
+        <w:t xml:space="preserve"> </w:t>
+      </w:r>
+      <w:r>
+        <w:rPr>
+          <w:lang w:val="en-US"/>
+        </w:rPr>
+        <w:t xml:space="preserve">Restricts communication between Visual Studio Team Services and your Outsystems platform to always use </w:t>
+      </w:r>
+      <w:proofErr w:type="spellStart"/>
+      <w:r>
+        <w:rPr>
+          <w:lang w:val="en-US"/>
+        </w:rPr>
+        <w:t>encrupted</w:t>
+      </w:r>
+      <w:proofErr w:type="spellEnd"/>
+      <w:r>
+        <w:rPr>
+          <w:lang w:val="en-US"/>
+        </w:rPr>
+        <w:t xml:space="preserve"> channels (SSL). </w:t>
+      </w:r>
+      <w:r>
+        <w:rPr>
+          <w:lang w:val="en-US"/>
+        </w:rPr>
+        <w:t>Recommend</w:t>
+      </w:r>
+      <w:r>
+        <w:rPr>
+          <w:lang w:val="en-US"/>
+        </w:rPr>
+        <w:t>.</w:t>
+      </w:r>
     </w:p>
     <w:p>
       <w:pPr>
@@ -1412,6 +1654,7 @@
       <w:proofErr w:type="spellStart"/>
       <w:r>
         <w:rPr>
+          <w:b/>
           <w:lang w:val="en-US"/>
         </w:rPr>
         <w:t>ApiToken</w:t>
@@ -1423,6 +1666,45 @@
         </w:rPr>
         <w:t>:</w:t>
       </w:r>
+      <w:r>
+        <w:rPr>
+          <w:lang w:val="en-US"/>
+        </w:rPr>
+        <w:t xml:space="preserve"> </w:t>
+      </w:r>
+      <w:r>
+        <w:rPr>
+          <w:lang w:val="en-US"/>
+        </w:rPr>
+        <w:t xml:space="preserve">Your Outsystems service account </w:t>
+      </w:r>
+      <w:r>
+        <w:rPr>
+          <w:lang w:val="en-US"/>
+        </w:rPr>
+        <w:t>Your API Token</w:t>
+      </w:r>
+      <w:r>
+        <w:rPr>
+          <w:lang w:val="en-US"/>
+        </w:rPr>
+        <w:t xml:space="preserve">. For additional information, check </w:t>
+      </w:r>
+      <w:hyperlink r:id="rId8" w:history="1">
+        <w:r>
+          <w:rPr>
+            <w:rStyle w:val="Hyperlink"/>
+            <w:lang w:val="en-US"/>
+          </w:rPr>
+          <w:t>Outsystems REST API Authentication documentation</w:t>
+        </w:r>
+      </w:hyperlink>
+      <w:r>
+        <w:rPr>
+          <w:lang w:val="en-US"/>
+        </w:rPr>
+        <w:t>.</w:t>
+      </w:r>
     </w:p>
     <w:p>
       <w:pPr>
@@ -1435,59 +1717,184 @@
     </w:p>
     <w:p>
       <w:pPr>
-        <w:jc w:val="both"/>
-        <w:rPr>
-          <w:lang w:val="en-US"/>
-        </w:rPr>
-      </w:pPr>
-      <w:r>
-        <w:rPr>
-          <w:highlight w:val="yellow"/>
-          <w:lang w:val="en-US"/>
-        </w:rPr>
-        <w:t xml:space="preserve">&lt;gif de </w:t>
-      </w:r>
-      <w:r>
-        <w:rPr>
-          <w:highlight w:val="yellow"/>
-          <w:lang w:val="en-US"/>
-        </w:rPr>
-        <w:t>Service Endpoint</w:t>
-      </w:r>
-      <w:r>
-        <w:rPr>
-          <w:highlight w:val="yellow"/>
-          <w:lang w:val="en-US"/>
-        </w:rPr>
-        <w:t>&gt;</w:t>
-      </w:r>
-    </w:p>
-    <w:p>
-      <w:pPr>
-        <w:jc w:val="both"/>
-        <w:rPr>
-          <w:lang w:val="en-US"/>
-        </w:rPr>
-      </w:pPr>
-      <w:r>
-        <w:rPr>
-          <w:lang w:val="en-US"/>
-        </w:rPr>
-        <w:t>We’re ready to start building our Release definition plans, including Outsystems Apps. In your Releases, create a new Release Definition Plan. Here, you can start by either using a template available that may suite one of your apps, or change with an empty release definition.</w:t>
-      </w:r>
-    </w:p>
-    <w:p>
-      <w:pPr>
-        <w:jc w:val="both"/>
-        <w:rPr>
-          <w:lang w:val="en-US"/>
-        </w:rPr>
-      </w:pPr>
-      <w:r>
-        <w:rPr>
-          <w:lang w:val="en-US"/>
-        </w:rPr>
-        <w:t>Add a Outsystems Release Task. Press OK, and let’s configure the task itself.</w:t>
+        <w:spacing w:after="0" w:line="240" w:lineRule="auto"/>
+        <w:jc w:val="both"/>
+        <w:rPr>
+          <w:lang w:val="en-US"/>
+        </w:rPr>
+      </w:pPr>
+    </w:p>
+    <w:p>
+      <w:pPr>
+        <w:keepNext/>
+        <w:jc w:val="center"/>
+      </w:pPr>
+      <w:r>
+        <w:rPr>
+          <w:lang w:val="en-US"/>
+        </w:rPr>
+        <w:drawing>
+          <wp:inline distT="0" distB="0" distL="0" distR="0" wp14:anchorId="078805DC" wp14:editId="3B55EB70">
+            <wp:extent cx="3171825" cy="2748492"/>
+            <wp:effectExtent l="19050" t="19050" r="9525" b="13970"/>
+            <wp:docPr id="2" name="Picture 2"/>
+            <wp:cNvGraphicFramePr>
+              <a:graphicFrameLocks xmlns:a="http://schemas.openxmlformats.org/drawingml/2006/main" noChangeAspect="1"/>
+            </wp:cNvGraphicFramePr>
+            <a:graphic xmlns:a="http://schemas.openxmlformats.org/drawingml/2006/main">
+              <a:graphicData uri="http://schemas.openxmlformats.org/drawingml/2006/picture">
+                <pic:pic xmlns:pic="http://schemas.openxmlformats.org/drawingml/2006/picture">
+                  <pic:nvPicPr>
+                    <pic:cNvPr id="1" name=""/>
+                    <pic:cNvPicPr/>
+                  </pic:nvPicPr>
+                  <pic:blipFill>
+                    <a:blip r:embed="rId9"/>
+                    <a:stretch>
+                      <a:fillRect/>
+                    </a:stretch>
+                  </pic:blipFill>
+                  <pic:spPr>
+                    <a:xfrm>
+                      <a:off x="0" y="0"/>
+                      <a:ext cx="3176852" cy="2752848"/>
+                    </a:xfrm>
+                    <a:prstGeom prst="rect">
+                      <a:avLst/>
+                    </a:prstGeom>
+                    <a:ln>
+                      <a:solidFill>
+                        <a:schemeClr val="tx1"/>
+                      </a:solidFill>
+                    </a:ln>
+                  </pic:spPr>
+                </pic:pic>
+              </a:graphicData>
+            </a:graphic>
+          </wp:inline>
+        </w:drawing>
+      </w:r>
+    </w:p>
+    <w:p>
+      <w:pPr>
+        <w:pStyle w:val="Caption"/>
+        <w:jc w:val="center"/>
+        <w:rPr>
+          <w:color w:val="auto"/>
+          <w:lang w:val="en-US"/>
+        </w:rPr>
+      </w:pPr>
+      <w:r>
+        <w:rPr>
+          <w:color w:val="auto"/>
+          <w:lang w:val="en-US"/>
+        </w:rPr>
+        <w:t xml:space="preserve">Figure </w:t>
+      </w:r>
+      <w:r>
+        <w:rPr>
+          <w:color w:val="auto"/>
+        </w:rPr>
+        <w:fldChar w:fldCharType="begin"/>
+      </w:r>
+      <w:r>
+        <w:rPr>
+          <w:color w:val="auto"/>
+          <w:lang w:val="en-US"/>
+        </w:rPr>
+        <w:instrText xml:space="preserve"> SEQ Figure \* ARABIC </w:instrText>
+      </w:r>
+      <w:r>
+        <w:rPr>
+          <w:color w:val="auto"/>
+        </w:rPr>
+        <w:fldChar w:fldCharType="separate"/>
+      </w:r>
+      <w:r>
+        <w:rPr>
+          <w:noProof/>
+          <w:color w:val="auto"/>
+          <w:lang w:val="en-US"/>
+        </w:rPr>
+        <w:t>2</w:t>
+      </w:r>
+      <w:r>
+        <w:rPr>
+          <w:color w:val="auto"/>
+        </w:rPr>
+        <w:fldChar w:fldCharType="end"/>
+      </w:r>
+      <w:r>
+        <w:rPr>
+          <w:color w:val="auto"/>
+          <w:lang w:val="en-US"/>
+        </w:rPr>
+        <w:t xml:space="preserve"> - </w:t>
+      </w:r>
+      <w:proofErr w:type="spellStart"/>
+      <w:r>
+        <w:rPr>
+          <w:color w:val="auto"/>
+          <w:lang w:val="en-US"/>
+        </w:rPr>
+        <w:t>Registring</w:t>
+      </w:r>
+      <w:proofErr w:type="spellEnd"/>
+      <w:r>
+        <w:rPr>
+          <w:color w:val="auto"/>
+          <w:lang w:val="en-US"/>
+        </w:rPr>
+        <w:t xml:space="preserve"> a VSTS Service endpoint for Outsystems Platform</w:t>
+      </w:r>
+    </w:p>
+    <w:p>
+      <w:pPr>
+        <w:jc w:val="both"/>
+        <w:rPr>
+          <w:lang w:val="en-US"/>
+        </w:rPr>
+      </w:pPr>
+      <w:r>
+        <w:rPr>
+          <w:lang w:val="en-US"/>
+        </w:rPr>
+        <w:lastRenderedPageBreak/>
+        <w:t>You will be able to verify your connection, directly from this dialog, by clicking the ‘Verify connection’ link.</w:t>
+      </w:r>
+    </w:p>
+    <w:p>
+      <w:pPr>
+        <w:jc w:val="both"/>
+        <w:rPr>
+          <w:lang w:val="en-US"/>
+        </w:rPr>
+      </w:pPr>
+      <w:r>
+        <w:rPr>
+          <w:lang w:val="en-US"/>
+        </w:rPr>
+        <w:t xml:space="preserve">We’re ready to start building our Release definition plans, including Outsystems Apps. In your Releases, create a new Release Definition Plan. Here, you can start by either using a template available that may suite one of your apps, or change with an </w:t>
+      </w:r>
+      <w:r>
+        <w:rPr>
+          <w:b/>
+          <w:lang w:val="en-US"/>
+        </w:rPr>
+        <w:t xml:space="preserve">empty </w:t>
+      </w:r>
+      <w:r>
+        <w:rPr>
+          <w:b/>
+          <w:lang w:val="en-US"/>
+        </w:rPr>
+        <w:t>process</w:t>
+      </w:r>
+      <w:r>
+        <w:rPr>
+          <w:lang w:val="en-US"/>
+        </w:rPr>
+        <w:t>.</w:t>
       </w:r>
     </w:p>
     <w:tbl>
@@ -1531,7 +1938,46 @@
               <w:rPr>
                 <w:lang w:val="en-US"/>
               </w:rPr>
-              <w:t>had three environments configured: Development, Test and Production.</w:t>
+              <w:t xml:space="preserve">had three environments configured: </w:t>
+            </w:r>
+            <w:r>
+              <w:rPr>
+                <w:b/>
+                <w:lang w:val="en-US"/>
+              </w:rPr>
+              <w:t>Development</w:t>
+            </w:r>
+            <w:r>
+              <w:rPr>
+                <w:lang w:val="en-US"/>
+              </w:rPr>
+              <w:t xml:space="preserve">, </w:t>
+            </w:r>
+            <w:r>
+              <w:rPr>
+                <w:b/>
+                <w:lang w:val="en-US"/>
+              </w:rPr>
+              <w:t>Test</w:t>
+            </w:r>
+            <w:r>
+              <w:rPr>
+                <w:lang w:val="en-US"/>
+              </w:rPr>
+              <w:t xml:space="preserve"> and </w:t>
+            </w:r>
+            <w:r>
+              <w:rPr>
+                <w:b/>
+                <w:lang w:val="en-US"/>
+              </w:rPr>
+              <w:t>Production</w:t>
+            </w:r>
+            <w:r>
+              <w:rPr>
+                <w:lang w:val="en-US"/>
+              </w:rPr>
+              <w:t>.</w:t>
             </w:r>
           </w:p>
           <w:p>
@@ -1555,13 +2001,29 @@
               </w:rPr>
               <w:t xml:space="preserve">I used </w:t>
             </w:r>
-            <w:r>
-              <w:rPr>
-                <w:highlight w:val="yellow"/>
-                <w:lang w:val="en-US"/>
-              </w:rPr>
-              <w:t>Outsystems Studio</w:t>
-            </w:r>
+            <w:hyperlink r:id="rId10" w:history="1">
+              <w:r>
+                <w:rPr>
+                  <w:rStyle w:val="Hyperlink"/>
+                  <w:lang w:val="en-US"/>
+                </w:rPr>
+                <w:t>Outsystems</w:t>
+              </w:r>
+              <w:r>
+                <w:rPr>
+                  <w:rStyle w:val="Hyperlink"/>
+                  <w:lang w:val="en-US"/>
+                </w:rPr>
+                <w:t xml:space="preserve"> Service</w:t>
+              </w:r>
+              <w:r>
+                <w:rPr>
+                  <w:rStyle w:val="Hyperlink"/>
+                  <w:lang w:val="en-US"/>
+                </w:rPr>
+                <w:t xml:space="preserve"> Studio</w:t>
+              </w:r>
+            </w:hyperlink>
             <w:r>
               <w:rPr>
                 <w:lang w:val="en-US"/>
@@ -1572,7 +2034,25 @@
               <w:rPr>
                 <w:lang w:val="en-US"/>
               </w:rPr>
-              <w:t>focused in two applications – X0 Darts(web) and X0M Darts (Mobile).</w:t>
+              <w:t>focusing</w:t>
+            </w:r>
+            <w:r>
+              <w:rPr>
+                <w:lang w:val="en-US"/>
+              </w:rPr>
+              <w:t xml:space="preserve"> in two applications – X0</w:t>
+            </w:r>
+            <w:r>
+              <w:rPr>
+                <w:lang w:val="en-US"/>
+              </w:rPr>
+              <w:t>1</w:t>
+            </w:r>
+            <w:r>
+              <w:rPr>
+                <w:lang w:val="en-US"/>
+              </w:rPr>
+              <w:t xml:space="preserve"> Darts(web) and X0M Darts (Mobile).</w:t>
             </w:r>
           </w:p>
           <w:p>
@@ -1583,6 +2063,104 @@
               </w:rPr>
             </w:pPr>
           </w:p>
+          <w:p>
+            <w:pPr>
+              <w:keepNext/>
+              <w:jc w:val="center"/>
+            </w:pPr>
+            <w:r>
+              <w:rPr>
+                <w:lang w:val="en-US"/>
+              </w:rPr>
+              <w:drawing>
+                <wp:inline distT="0" distB="0" distL="0" distR="0" wp14:anchorId="472B154C" wp14:editId="0271245E">
+                  <wp:extent cx="4876800" cy="3397244"/>
+                  <wp:effectExtent l="0" t="0" r="0" b="0"/>
+                  <wp:docPr id="4" name="Picture 4"/>
+                  <wp:cNvGraphicFramePr>
+                    <a:graphicFrameLocks xmlns:a="http://schemas.openxmlformats.org/drawingml/2006/main" noChangeAspect="1"/>
+                  </wp:cNvGraphicFramePr>
+                  <a:graphic xmlns:a="http://schemas.openxmlformats.org/drawingml/2006/main">
+                    <a:graphicData uri="http://schemas.openxmlformats.org/drawingml/2006/picture">
+                      <pic:pic xmlns:pic="http://schemas.openxmlformats.org/drawingml/2006/picture">
+                        <pic:nvPicPr>
+                          <pic:cNvPr id="1" name=""/>
+                          <pic:cNvPicPr/>
+                        </pic:nvPicPr>
+                        <pic:blipFill>
+                          <a:blip r:embed="rId11"/>
+                          <a:stretch>
+                            <a:fillRect/>
+                          </a:stretch>
+                        </pic:blipFill>
+                        <pic:spPr>
+                          <a:xfrm>
+                            <a:off x="0" y="0"/>
+                            <a:ext cx="4880771" cy="3400011"/>
+                          </a:xfrm>
+                          <a:prstGeom prst="rect">
+                            <a:avLst/>
+                          </a:prstGeom>
+                        </pic:spPr>
+                      </pic:pic>
+                    </a:graphicData>
+                  </a:graphic>
+                </wp:inline>
+              </w:drawing>
+            </w:r>
+          </w:p>
+          <w:p>
+            <w:pPr>
+              <w:pStyle w:val="Caption"/>
+              <w:jc w:val="center"/>
+              <w:rPr>
+                <w:lang w:val="en-US"/>
+              </w:rPr>
+            </w:pPr>
+            <w:r>
+              <w:rPr>
+                <w:color w:val="auto"/>
+              </w:rPr>
+              <w:t xml:space="preserve">Figure </w:t>
+            </w:r>
+            <w:r>
+              <w:rPr>
+                <w:color w:val="auto"/>
+              </w:rPr>
+              <w:fldChar w:fldCharType="begin"/>
+            </w:r>
+            <w:r>
+              <w:rPr>
+                <w:color w:val="auto"/>
+              </w:rPr>
+              <w:instrText xml:space="preserve"> SEQ Figure \* ARABIC </w:instrText>
+            </w:r>
+            <w:r>
+              <w:rPr>
+                <w:color w:val="auto"/>
+              </w:rPr>
+              <w:fldChar w:fldCharType="separate"/>
+            </w:r>
+            <w:r>
+              <w:rPr>
+                <w:noProof/>
+                <w:color w:val="auto"/>
+              </w:rPr>
+              <w:t>3</w:t>
+            </w:r>
+            <w:r>
+              <w:rPr>
+                <w:color w:val="auto"/>
+              </w:rPr>
+              <w:fldChar w:fldCharType="end"/>
+            </w:r>
+            <w:r>
+              <w:rPr>
+                <w:color w:val="auto"/>
+              </w:rPr>
+              <w:t xml:space="preserve"> - Outsystems Service Studio</w:t>
+            </w:r>
+          </w:p>
         </w:tc>
       </w:tr>
     </w:tbl>
@@ -1601,188 +2179,1560 @@
           <w:lang w:val="en-US"/>
         </w:rPr>
       </w:pPr>
-    </w:p>
-    <w:p>
-      <w:pPr>
-        <w:jc w:val="both"/>
-        <w:rPr>
-          <w:lang w:val="en-US"/>
-        </w:rPr>
-      </w:pPr>
-      <w:r>
-        <w:rPr>
-          <w:highlight w:val="yellow"/>
-          <w:lang w:val="en-US"/>
-        </w:rPr>
-        <w:t xml:space="preserve">&lt;gif de </w:t>
-      </w:r>
-      <w:r>
-        <w:rPr>
-          <w:highlight w:val="yellow"/>
-          <w:lang w:val="en-US"/>
-        </w:rPr>
-        <w:t xml:space="preserve">Release Definition </w:t>
-      </w:r>
-      <w:r>
-        <w:rPr>
-          <w:highlight w:val="yellow"/>
-          <w:lang w:val="en-US"/>
-        </w:rPr>
-        <w:t>Task</w:t>
-      </w:r>
-      <w:r>
-        <w:rPr>
-          <w:highlight w:val="yellow"/>
-          <w:lang w:val="en-US"/>
-        </w:rPr>
-        <w:t>&gt;</w:t>
-      </w:r>
-    </w:p>
-    <w:p>
-      <w:pPr>
-        <w:jc w:val="both"/>
-        <w:rPr>
-          <w:lang w:val="en-US"/>
-        </w:rPr>
-      </w:pPr>
-    </w:p>
-    <w:p>
-      <w:pPr>
-        <w:jc w:val="both"/>
-        <w:rPr>
-          <w:lang w:val="en-US"/>
-        </w:rPr>
-      </w:pPr>
-      <w:r>
-        <w:rPr>
-          <w:highlight w:val="yellow"/>
-          <w:lang w:val="en-US"/>
-        </w:rPr>
-        <w:t xml:space="preserve">&lt;gif de </w:t>
-      </w:r>
-      <w:r>
-        <w:rPr>
-          <w:highlight w:val="yellow"/>
-          <w:lang w:val="en-US"/>
-        </w:rPr>
-        <w:t xml:space="preserve">Release Definition </w:t>
-      </w:r>
-      <w:r>
-        <w:rPr>
-          <w:highlight w:val="yellow"/>
-          <w:lang w:val="en-US"/>
-        </w:rPr>
-        <w:t>Task</w:t>
-      </w:r>
-      <w:r>
-        <w:rPr>
-          <w:highlight w:val="yellow"/>
-          <w:lang w:val="en-US"/>
-        </w:rPr>
-        <w:t xml:space="preserve"> – Clone de </w:t>
+      <w:r>
+        <w:rPr>
+          <w:lang w:val="en-US"/>
+        </w:rPr>
+        <w:t xml:space="preserve">Name your </w:t>
+      </w:r>
+      <w:r>
+        <w:rPr>
+          <w:lang w:val="en-US"/>
+        </w:rPr>
+        <w:t xml:space="preserve">first </w:t>
+      </w:r>
+      <w:r>
+        <w:rPr>
+          <w:lang w:val="en-US"/>
+        </w:rPr>
+        <w:t xml:space="preserve">environment, </w:t>
+      </w:r>
+      <w:proofErr w:type="gramStart"/>
+      <w:r>
+        <w:rPr>
+          <w:lang w:val="en-US"/>
+        </w:rPr>
+        <w:t>and also</w:t>
+      </w:r>
+      <w:proofErr w:type="gramEnd"/>
+      <w:r>
+        <w:rPr>
+          <w:lang w:val="en-US"/>
+        </w:rPr>
+        <w:t xml:space="preserve"> the Release Definition.</w:t>
+      </w:r>
+      <w:r>
+        <w:rPr>
+          <w:lang w:val="en-US"/>
+        </w:rPr>
+        <w:t xml:space="preserve"> </w:t>
+      </w:r>
+    </w:p>
+    <w:p>
+      <w:pPr>
+        <w:keepNext/>
+        <w:jc w:val="center"/>
+      </w:pPr>
+      <w:r>
+        <w:rPr>
+          <w:lang w:val="en-US"/>
+        </w:rPr>
+        <w:lastRenderedPageBreak/>
+        <w:drawing>
+          <wp:inline distT="0" distB="0" distL="0" distR="0" wp14:anchorId="1E63DDFB" wp14:editId="7847A9D7">
+            <wp:extent cx="5400040" cy="2429510"/>
+            <wp:effectExtent l="0" t="0" r="0" b="8890"/>
+            <wp:docPr id="5" name="Picture 5"/>
+            <wp:cNvGraphicFramePr>
+              <a:graphicFrameLocks xmlns:a="http://schemas.openxmlformats.org/drawingml/2006/main" noChangeAspect="1"/>
+            </wp:cNvGraphicFramePr>
+            <a:graphic xmlns:a="http://schemas.openxmlformats.org/drawingml/2006/main">
+              <a:graphicData uri="http://schemas.openxmlformats.org/drawingml/2006/picture">
+                <pic:pic xmlns:pic="http://schemas.openxmlformats.org/drawingml/2006/picture">
+                  <pic:nvPicPr>
+                    <pic:cNvPr id="1" name=""/>
+                    <pic:cNvPicPr/>
+                  </pic:nvPicPr>
+                  <pic:blipFill>
+                    <a:blip r:embed="rId12"/>
+                    <a:stretch>
+                      <a:fillRect/>
+                    </a:stretch>
+                  </pic:blipFill>
+                  <pic:spPr>
+                    <a:xfrm>
+                      <a:off x="0" y="0"/>
+                      <a:ext cx="5400040" cy="2429510"/>
+                    </a:xfrm>
+                    <a:prstGeom prst="rect">
+                      <a:avLst/>
+                    </a:prstGeom>
+                  </pic:spPr>
+                </pic:pic>
+              </a:graphicData>
+            </a:graphic>
+          </wp:inline>
+        </w:drawing>
+      </w:r>
+    </w:p>
+    <w:p>
+      <w:pPr>
+        <w:pStyle w:val="Caption"/>
+        <w:jc w:val="center"/>
+        <w:rPr>
+          <w:color w:val="auto"/>
+          <w:lang w:val="en-US"/>
+        </w:rPr>
+      </w:pPr>
+      <w:r>
+        <w:rPr>
+          <w:color w:val="auto"/>
+          <w:lang w:val="en-US"/>
+        </w:rPr>
+        <w:t xml:space="preserve">Figure </w:t>
+      </w:r>
+      <w:r>
+        <w:rPr>
+          <w:color w:val="auto"/>
+        </w:rPr>
+        <w:fldChar w:fldCharType="begin"/>
+      </w:r>
+      <w:r>
+        <w:rPr>
+          <w:color w:val="auto"/>
+          <w:lang w:val="en-US"/>
+        </w:rPr>
+        <w:instrText xml:space="preserve"> SEQ Figure \* ARABIC </w:instrText>
+      </w:r>
+      <w:r>
+        <w:rPr>
+          <w:color w:val="auto"/>
+        </w:rPr>
+        <w:fldChar w:fldCharType="separate"/>
+      </w:r>
+      <w:r>
+        <w:rPr>
+          <w:noProof/>
+          <w:color w:val="auto"/>
+          <w:lang w:val="en-US"/>
+        </w:rPr>
+        <w:t>4</w:t>
+      </w:r>
+      <w:r>
+        <w:rPr>
+          <w:color w:val="auto"/>
+        </w:rPr>
+        <w:fldChar w:fldCharType="end"/>
+      </w:r>
+      <w:r>
+        <w:rPr>
+          <w:color w:val="auto"/>
+          <w:lang w:val="en-US"/>
+        </w:rPr>
+        <w:t xml:space="preserve"> - Naming Release Definition environments</w:t>
+      </w:r>
+    </w:p>
+    <w:p>
+      <w:pPr>
+        <w:jc w:val="both"/>
+        <w:rPr>
+          <w:lang w:val="en-US"/>
+        </w:rPr>
+      </w:pPr>
+      <w:r>
+        <w:rPr>
+          <w:lang w:val="en-US"/>
+        </w:rPr>
+        <w:t>Next, we’ll dive into the first environment</w:t>
+      </w:r>
+      <w:r>
+        <w:rPr>
+          <w:lang w:val="en-US"/>
+        </w:rPr>
+        <w:t xml:space="preserve"> </w:t>
+      </w:r>
+      <w:r>
+        <w:rPr>
+          <w:lang w:val="en-US"/>
+        </w:rPr>
+        <w:t xml:space="preserve">and define tasks the engine will execute. </w:t>
+      </w:r>
+      <w:r>
+        <w:rPr>
+          <w:lang w:val="en-US"/>
+        </w:rPr>
+        <w:t>Add a Outsystems Release Task. Press OK, and let’s configure the task itself.</w:t>
+      </w:r>
+    </w:p>
+    <w:p>
+      <w:pPr>
+        <w:keepNext/>
+        <w:jc w:val="center"/>
+      </w:pPr>
+      <w:r>
+        <w:rPr>
+          <w:noProof/>
+        </w:rPr>
+        <w:drawing>
+          <wp:inline distT="0" distB="0" distL="0" distR="0">
+            <wp:extent cx="5400040" cy="3510994"/>
+            <wp:effectExtent l="0" t="0" r="0" b="0"/>
+            <wp:docPr id="7" name="Picture 7" descr="C:\Users\joalmeid\AppData\Local\Microsoft\Windows\INetCache\Content.Word\demo.ostask.createRelease.AddTask.png"/>
+            <wp:cNvGraphicFramePr>
+              <a:graphicFrameLocks xmlns:a="http://schemas.openxmlformats.org/drawingml/2006/main" noChangeAspect="1"/>
+            </wp:cNvGraphicFramePr>
+            <a:graphic xmlns:a="http://schemas.openxmlformats.org/drawingml/2006/main">
+              <a:graphicData uri="http://schemas.openxmlformats.org/drawingml/2006/picture">
+                <pic:pic xmlns:pic="http://schemas.openxmlformats.org/drawingml/2006/picture">
+                  <pic:nvPicPr>
+                    <pic:cNvPr id="0" name="Picture 2" descr="C:\Users\joalmeid\AppData\Local\Microsoft\Windows\INetCache\Content.Word\demo.ostask.createRelease.AddTask.png"/>
+                    <pic:cNvPicPr>
+                      <a:picLocks noChangeAspect="1" noChangeArrowheads="1"/>
+                    </pic:cNvPicPr>
+                  </pic:nvPicPr>
+                  <pic:blipFill>
+                    <a:blip r:embed="rId13" cstate="print">
+                      <a:extLst>
+                        <a:ext uri="{28A0092B-C50C-407E-A947-70E740481C1C}">
+                          <a14:useLocalDpi xmlns:a14="http://schemas.microsoft.com/office/drawing/2010/main" val="0"/>
+                        </a:ext>
+                      </a:extLst>
+                    </a:blip>
+                    <a:srcRect/>
+                    <a:stretch>
+                      <a:fillRect/>
+                    </a:stretch>
+                  </pic:blipFill>
+                  <pic:spPr bwMode="auto">
+                    <a:xfrm>
+                      <a:off x="0" y="0"/>
+                      <a:ext cx="5400040" cy="3510994"/>
+                    </a:xfrm>
+                    <a:prstGeom prst="rect">
+                      <a:avLst/>
+                    </a:prstGeom>
+                    <a:noFill/>
+                    <a:ln>
+                      <a:noFill/>
+                    </a:ln>
+                  </pic:spPr>
+                </pic:pic>
+              </a:graphicData>
+            </a:graphic>
+          </wp:inline>
+        </w:drawing>
+      </w:r>
+    </w:p>
+    <w:p>
+      <w:pPr>
+        <w:pStyle w:val="Caption"/>
+        <w:jc w:val="center"/>
+        <w:rPr>
+          <w:color w:val="auto"/>
+          <w:lang w:val="en-US"/>
+        </w:rPr>
+      </w:pPr>
+      <w:r>
+        <w:rPr>
+          <w:color w:val="auto"/>
+          <w:lang w:val="en-US"/>
+        </w:rPr>
+        <w:t xml:space="preserve">Figure </w:t>
+      </w:r>
+      <w:r>
+        <w:rPr>
+          <w:color w:val="auto"/>
+        </w:rPr>
+        <w:fldChar w:fldCharType="begin"/>
+      </w:r>
+      <w:r>
+        <w:rPr>
+          <w:color w:val="auto"/>
+          <w:lang w:val="en-US"/>
+        </w:rPr>
+        <w:instrText xml:space="preserve"> SEQ Figure \* ARABIC </w:instrText>
+      </w:r>
+      <w:r>
+        <w:rPr>
+          <w:color w:val="auto"/>
+        </w:rPr>
+        <w:fldChar w:fldCharType="separate"/>
+      </w:r>
+      <w:r>
+        <w:rPr>
+          <w:noProof/>
+          <w:color w:val="auto"/>
+          <w:lang w:val="en-US"/>
+        </w:rPr>
+        <w:t>5</w:t>
+      </w:r>
+      <w:r>
+        <w:rPr>
+          <w:color w:val="auto"/>
+        </w:rPr>
+        <w:fldChar w:fldCharType="end"/>
+      </w:r>
+      <w:r>
+        <w:rPr>
+          <w:color w:val="auto"/>
+          <w:lang w:val="en-US"/>
+        </w:rPr>
+        <w:t xml:space="preserve"> - Adding the Outsystems</w:t>
+      </w:r>
+      <w:r>
+        <w:rPr>
+          <w:noProof/>
+          <w:color w:val="auto"/>
+          <w:lang w:val="en-US"/>
+        </w:rPr>
+        <w:t xml:space="preserve"> Release task</w:t>
+      </w:r>
+    </w:p>
+    <w:p>
+      <w:pPr>
+        <w:jc w:val="both"/>
+        <w:rPr>
+          <w:lang w:val="en-US"/>
+        </w:rPr>
+      </w:pPr>
+      <w:r>
+        <w:rPr>
+          <w:lang w:val="en-US"/>
+        </w:rPr>
+        <w:t>Now it’s time to configure our release task. Here we’ll specify information about the release process we want Outsystems Lifetime to execute.</w:t>
+      </w:r>
+    </w:p>
+    <w:p>
+      <w:pPr>
+        <w:keepNext/>
+        <w:jc w:val="center"/>
+      </w:pPr>
+      <w:r>
+        <w:rPr>
+          <w:noProof/>
+        </w:rPr>
+        <w:lastRenderedPageBreak/>
+        <w:drawing>
+          <wp:inline distT="0" distB="0" distL="0" distR="0">
+            <wp:extent cx="5400040" cy="3510233"/>
+            <wp:effectExtent l="0" t="0" r="0" b="0"/>
+            <wp:docPr id="8" name="Picture 8" descr="C:\Users\joalmeid\AppData\Local\Microsoft\Windows\INetCache\Content.Word\demo.ostask.X01Darts.png"/>
+            <wp:cNvGraphicFramePr>
+              <a:graphicFrameLocks xmlns:a="http://schemas.openxmlformats.org/drawingml/2006/main" noChangeAspect="1"/>
+            </wp:cNvGraphicFramePr>
+            <a:graphic xmlns:a="http://schemas.openxmlformats.org/drawingml/2006/main">
+              <a:graphicData uri="http://schemas.openxmlformats.org/drawingml/2006/picture">
+                <pic:pic xmlns:pic="http://schemas.openxmlformats.org/drawingml/2006/picture">
+                  <pic:nvPicPr>
+                    <pic:cNvPr id="0" name="Picture 4" descr="C:\Users\joalmeid\AppData\Local\Microsoft\Windows\INetCache\Content.Word\demo.ostask.X01Darts.png"/>
+                    <pic:cNvPicPr>
+                      <a:picLocks noChangeAspect="1" noChangeArrowheads="1"/>
+                    </pic:cNvPicPr>
+                  </pic:nvPicPr>
+                  <pic:blipFill>
+                    <a:blip r:embed="rId14" cstate="print">
+                      <a:extLst>
+                        <a:ext uri="{28A0092B-C50C-407E-A947-70E740481C1C}">
+                          <a14:useLocalDpi xmlns:a14="http://schemas.microsoft.com/office/drawing/2010/main" val="0"/>
+                        </a:ext>
+                      </a:extLst>
+                    </a:blip>
+                    <a:srcRect/>
+                    <a:stretch>
+                      <a:fillRect/>
+                    </a:stretch>
+                  </pic:blipFill>
+                  <pic:spPr bwMode="auto">
+                    <a:xfrm>
+                      <a:off x="0" y="0"/>
+                      <a:ext cx="5400040" cy="3510233"/>
+                    </a:xfrm>
+                    <a:prstGeom prst="rect">
+                      <a:avLst/>
+                    </a:prstGeom>
+                    <a:noFill/>
+                    <a:ln>
+                      <a:noFill/>
+                    </a:ln>
+                  </pic:spPr>
+                </pic:pic>
+              </a:graphicData>
+            </a:graphic>
+          </wp:inline>
+        </w:drawing>
+      </w:r>
+    </w:p>
+    <w:p>
+      <w:pPr>
+        <w:pStyle w:val="Caption"/>
+        <w:jc w:val="center"/>
+        <w:rPr>
+          <w:lang w:val="en-US"/>
+        </w:rPr>
+      </w:pPr>
+      <w:r>
+        <w:rPr>
+          <w:color w:val="auto"/>
+          <w:lang w:val="en-US"/>
+        </w:rPr>
+        <w:t xml:space="preserve">Figure </w:t>
+      </w:r>
+      <w:r>
+        <w:rPr>
+          <w:color w:val="auto"/>
+        </w:rPr>
+        <w:fldChar w:fldCharType="begin"/>
+      </w:r>
+      <w:r>
+        <w:rPr>
+          <w:color w:val="auto"/>
+          <w:lang w:val="en-US"/>
+        </w:rPr>
+        <w:instrText xml:space="preserve"> SEQ Figure \* ARABIC </w:instrText>
+      </w:r>
+      <w:r>
+        <w:rPr>
+          <w:color w:val="auto"/>
+        </w:rPr>
+        <w:fldChar w:fldCharType="separate"/>
+      </w:r>
+      <w:r>
+        <w:rPr>
+          <w:noProof/>
+          <w:color w:val="auto"/>
+          <w:lang w:val="en-US"/>
+        </w:rPr>
+        <w:t>6</w:t>
+      </w:r>
+      <w:r>
+        <w:rPr>
+          <w:color w:val="auto"/>
+        </w:rPr>
+        <w:fldChar w:fldCharType="end"/>
+      </w:r>
+      <w:r>
+        <w:rPr>
+          <w:color w:val="auto"/>
+          <w:lang w:val="en-US"/>
+        </w:rPr>
+        <w:t xml:space="preserve"> - Outsystems Release Task configuration form</w:t>
+      </w:r>
+    </w:p>
+    <w:p>
+      <w:pPr>
+        <w:jc w:val="both"/>
+        <w:rPr>
+          <w:lang w:val="en-US"/>
+        </w:rPr>
+      </w:pPr>
+      <w:r>
+        <w:rPr>
+          <w:lang w:val="en-US"/>
+        </w:rPr>
+        <w:t>In this example, I’ve already specified the Outs</w:t>
+      </w:r>
+      <w:r>
+        <w:rPr>
+          <w:lang w:val="en-US"/>
+        </w:rPr>
+        <w:t xml:space="preserve">ystems Connection, the Application, </w:t>
       </w:r>
       <w:proofErr w:type="spellStart"/>
       <w:r>
         <w:rPr>
-          <w:highlight w:val="yellow"/>
-          <w:lang w:val="en-US"/>
-        </w:rPr>
-        <w:t>amb</w:t>
+          <w:lang w:val="en-US"/>
+        </w:rPr>
+        <w:t>ChangeLog</w:t>
       </w:r>
       <w:proofErr w:type="spellEnd"/>
       <w:r>
         <w:rPr>
-          <w:highlight w:val="yellow"/>
+          <w:lang w:val="en-US"/>
+        </w:rPr>
+        <w:t>, Source and Target Environment:</w:t>
+      </w:r>
+    </w:p>
+    <w:tbl>
+      <w:tblPr>
+        <w:tblStyle w:val="TableGrid"/>
+        <w:tblW w:w="0" w:type="auto"/>
+        <w:tblBorders>
+          <w:top w:val="dashed" w:sz="4" w:space="0" w:color="auto"/>
+          <w:left w:val="dashed" w:sz="4" w:space="0" w:color="auto"/>
+          <w:bottom w:val="dashed" w:sz="4" w:space="0" w:color="auto"/>
+          <w:right w:val="dashed" w:sz="4" w:space="0" w:color="auto"/>
+          <w:insideH w:val="dashed" w:sz="4" w:space="0" w:color="auto"/>
+          <w:insideV w:val="dashed" w:sz="4" w:space="0" w:color="auto"/>
+        </w:tblBorders>
+        <w:tblLook w:val="04A0" w:firstRow="1" w:lastRow="0" w:firstColumn="1" w:lastColumn="0" w:noHBand="0" w:noVBand="1"/>
+      </w:tblPr>
+      <w:tblGrid>
+        <w:gridCol w:w="2263"/>
+        <w:gridCol w:w="6231"/>
+      </w:tblGrid>
+      <w:tr>
+        <w:tc>
+          <w:tcPr>
+            <w:tcW w:w="2263" w:type="dxa"/>
+            <w:shd w:val="clear" w:color="auto" w:fill="F2F2F2" w:themeFill="background1" w:themeFillShade="F2"/>
+          </w:tcPr>
+          <w:p>
+            <w:pPr>
+              <w:jc w:val="center"/>
+              <w:rPr>
+                <w:b/>
+                <w:lang w:val="en-US"/>
+              </w:rPr>
+            </w:pPr>
+            <w:r>
+              <w:rPr>
+                <w:b/>
+                <w:lang w:val="en-US"/>
+              </w:rPr>
+              <w:t>Field</w:t>
+            </w:r>
+          </w:p>
+        </w:tc>
+        <w:tc>
+          <w:tcPr>
+            <w:tcW w:w="6231" w:type="dxa"/>
+            <w:shd w:val="clear" w:color="auto" w:fill="F2F2F2" w:themeFill="background1" w:themeFillShade="F2"/>
+          </w:tcPr>
+          <w:p>
+            <w:pPr>
+              <w:jc w:val="center"/>
+              <w:rPr>
+                <w:b/>
+                <w:lang w:val="en-US"/>
+              </w:rPr>
+            </w:pPr>
+            <w:r>
+              <w:rPr>
+                <w:b/>
+                <w:lang w:val="en-US"/>
+              </w:rPr>
+              <w:t>Description</w:t>
+            </w:r>
+          </w:p>
+        </w:tc>
+      </w:tr>
+      <w:tr>
+        <w:tc>
+          <w:tcPr>
+            <w:tcW w:w="2263" w:type="dxa"/>
+            <w:shd w:val="clear" w:color="auto" w:fill="F2F2F2" w:themeFill="background1" w:themeFillShade="F2"/>
+          </w:tcPr>
+          <w:p>
+            <w:pPr>
+              <w:jc w:val="right"/>
+              <w:rPr>
+                <w:sz w:val="20"/>
+                <w:lang w:val="en-US"/>
+              </w:rPr>
+            </w:pPr>
+            <w:r>
+              <w:rPr>
+                <w:sz w:val="20"/>
+                <w:lang w:val="en-US"/>
+              </w:rPr>
+              <w:t>Outsystems Connection</w:t>
+            </w:r>
+          </w:p>
+        </w:tc>
+        <w:tc>
+          <w:tcPr>
+            <w:tcW w:w="6231" w:type="dxa"/>
+          </w:tcPr>
+          <w:p>
+            <w:pPr>
+              <w:rPr>
+                <w:sz w:val="20"/>
+                <w:lang w:val="en-US"/>
+              </w:rPr>
+            </w:pPr>
+            <w:r>
+              <w:rPr>
+                <w:sz w:val="20"/>
+                <w:lang w:val="en-US"/>
+              </w:rPr>
+              <w:t>List of your configured Outsystems Service Endpoints</w:t>
+            </w:r>
+          </w:p>
+        </w:tc>
+      </w:tr>
+      <w:tr>
+        <w:tc>
+          <w:tcPr>
+            <w:tcW w:w="2263" w:type="dxa"/>
+            <w:shd w:val="clear" w:color="auto" w:fill="F2F2F2" w:themeFill="background1" w:themeFillShade="F2"/>
+          </w:tcPr>
+          <w:p>
+            <w:pPr>
+              <w:jc w:val="right"/>
+              <w:rPr>
+                <w:sz w:val="20"/>
+                <w:lang w:val="en-US"/>
+              </w:rPr>
+            </w:pPr>
+            <w:r>
+              <w:rPr>
+                <w:sz w:val="20"/>
+                <w:lang w:val="en-US"/>
+              </w:rPr>
+              <w:t>Tag and Deploy</w:t>
+            </w:r>
+          </w:p>
+        </w:tc>
+        <w:tc>
+          <w:tcPr>
+            <w:tcW w:w="6231" w:type="dxa"/>
+          </w:tcPr>
+          <w:p>
+            <w:pPr>
+              <w:rPr>
+                <w:sz w:val="20"/>
+                <w:lang w:val="en-US"/>
+              </w:rPr>
+            </w:pPr>
+            <w:r>
+              <w:rPr>
+                <w:sz w:val="20"/>
+                <w:lang w:val="en-US"/>
+              </w:rPr>
+              <w:t>If we desire the application to be Tagged and Deployed</w:t>
+            </w:r>
+          </w:p>
+        </w:tc>
+      </w:tr>
+      <w:tr>
+        <w:tc>
+          <w:tcPr>
+            <w:tcW w:w="2263" w:type="dxa"/>
+            <w:shd w:val="clear" w:color="auto" w:fill="F2F2F2" w:themeFill="background1" w:themeFillShade="F2"/>
+          </w:tcPr>
+          <w:p>
+            <w:pPr>
+              <w:jc w:val="right"/>
+              <w:rPr>
+                <w:sz w:val="20"/>
+                <w:lang w:val="en-US"/>
+              </w:rPr>
+            </w:pPr>
+            <w:r>
+              <w:rPr>
+                <w:sz w:val="20"/>
+                <w:lang w:val="en-US"/>
+              </w:rPr>
+              <w:t>Application</w:t>
+            </w:r>
+          </w:p>
+        </w:tc>
+        <w:tc>
+          <w:tcPr>
+            <w:tcW w:w="6231" w:type="dxa"/>
+          </w:tcPr>
+          <w:p>
+            <w:pPr>
+              <w:rPr>
+                <w:sz w:val="20"/>
+                <w:lang w:val="en-US"/>
+              </w:rPr>
+            </w:pPr>
+            <w:r>
+              <w:rPr>
+                <w:sz w:val="20"/>
+                <w:lang w:val="en-US"/>
+              </w:rPr>
+              <w:t>List of the applications available in the Outsystems Platform</w:t>
+            </w:r>
+            <w:r>
+              <w:rPr>
+                <w:sz w:val="20"/>
+                <w:lang w:val="en-US"/>
+              </w:rPr>
+              <w:t>. I’m deploying X01 Darts app.</w:t>
+            </w:r>
+          </w:p>
+        </w:tc>
+      </w:tr>
+      <w:tr>
+        <w:tc>
+          <w:tcPr>
+            <w:tcW w:w="2263" w:type="dxa"/>
+            <w:shd w:val="clear" w:color="auto" w:fill="F2F2F2" w:themeFill="background1" w:themeFillShade="F2"/>
+          </w:tcPr>
+          <w:p>
+            <w:pPr>
+              <w:jc w:val="right"/>
+              <w:rPr>
+                <w:sz w:val="20"/>
+                <w:lang w:val="en-US"/>
+              </w:rPr>
+            </w:pPr>
+            <w:r>
+              <w:rPr>
+                <w:sz w:val="20"/>
+                <w:lang w:val="en-US"/>
+              </w:rPr>
+              <w:t>Automatic Versioning</w:t>
+            </w:r>
+          </w:p>
+        </w:tc>
+        <w:tc>
+          <w:tcPr>
+            <w:tcW w:w="6231" w:type="dxa"/>
+          </w:tcPr>
+          <w:p>
+            <w:pPr>
+              <w:rPr>
+                <w:sz w:val="20"/>
+                <w:lang w:val="en-US"/>
+              </w:rPr>
+            </w:pPr>
+            <w:r>
+              <w:rPr>
+                <w:sz w:val="20"/>
+                <w:lang w:val="en-US"/>
+              </w:rPr>
+              <w:t xml:space="preserve">The extension will automatically version your release. </w:t>
+            </w:r>
+            <w:r>
+              <w:rPr>
+                <w:sz w:val="20"/>
+                <w:lang w:val="en-US"/>
+              </w:rPr>
+              <w:t>Version format</w:t>
+            </w:r>
+            <w:r>
+              <w:rPr>
+                <w:sz w:val="20"/>
+                <w:lang w:val="en-US"/>
+              </w:rPr>
+              <w:t>s</w:t>
+            </w:r>
+            <w:r>
+              <w:rPr>
+                <w:sz w:val="20"/>
+                <w:lang w:val="en-US"/>
+              </w:rPr>
+              <w:t xml:space="preserve"> is supported as [Major</w:t>
+            </w:r>
+            <w:proofErr w:type="gramStart"/>
+            <w:r>
+              <w:rPr>
+                <w:sz w:val="20"/>
+                <w:lang w:val="en-US"/>
+              </w:rPr>
+              <w:t>].</w:t>
+            </w:r>
+            <w:r>
+              <w:rPr>
+                <w:sz w:val="20"/>
+                <w:lang w:val="en-US"/>
+              </w:rPr>
+              <w:t>[</w:t>
+            </w:r>
+            <w:proofErr w:type="gramEnd"/>
+            <w:r>
+              <w:rPr>
+                <w:sz w:val="20"/>
+                <w:lang w:val="en-US"/>
+              </w:rPr>
+              <w:t>Minor</w:t>
+            </w:r>
+            <w:r>
+              <w:rPr>
+                <w:sz w:val="20"/>
+                <w:lang w:val="en-US"/>
+              </w:rPr>
+              <w:t>]</w:t>
+            </w:r>
+            <w:r>
+              <w:rPr>
+                <w:sz w:val="20"/>
+                <w:lang w:val="en-US"/>
+              </w:rPr>
+              <w:t>.</w:t>
+            </w:r>
+            <w:r>
+              <w:rPr>
+                <w:sz w:val="20"/>
+                <w:lang w:val="en-US"/>
+              </w:rPr>
+              <w:t>[Patch]</w:t>
+            </w:r>
+          </w:p>
+        </w:tc>
+      </w:tr>
+      <w:tr>
+        <w:tc>
+          <w:tcPr>
+            <w:tcW w:w="2263" w:type="dxa"/>
+            <w:shd w:val="clear" w:color="auto" w:fill="F2F2F2" w:themeFill="background1" w:themeFillShade="F2"/>
+          </w:tcPr>
+          <w:p>
+            <w:pPr>
+              <w:jc w:val="right"/>
+              <w:rPr>
+                <w:sz w:val="20"/>
+                <w:lang w:val="en-US"/>
+              </w:rPr>
+            </w:pPr>
+            <w:r>
+              <w:rPr>
+                <w:sz w:val="20"/>
+                <w:lang w:val="en-US"/>
+              </w:rPr>
+              <w:t>Change Log</w:t>
+            </w:r>
+          </w:p>
+        </w:tc>
+        <w:tc>
+          <w:tcPr>
+            <w:tcW w:w="6231" w:type="dxa"/>
+          </w:tcPr>
+          <w:p>
+            <w:pPr>
+              <w:rPr>
+                <w:sz w:val="20"/>
+                <w:lang w:val="en-US"/>
+              </w:rPr>
+            </w:pPr>
+            <w:r>
+              <w:rPr>
+                <w:sz w:val="20"/>
+                <w:lang w:val="en-US"/>
+              </w:rPr>
+              <w:t>Every release, can be associated with a Change Log. In this example, I’m stating the VSTS Release Description to be the release change log.</w:t>
+            </w:r>
+          </w:p>
+        </w:tc>
+      </w:tr>
+      <w:tr>
+        <w:tc>
+          <w:tcPr>
+            <w:tcW w:w="2263" w:type="dxa"/>
+            <w:shd w:val="clear" w:color="auto" w:fill="F2F2F2" w:themeFill="background1" w:themeFillShade="F2"/>
+          </w:tcPr>
+          <w:p>
+            <w:pPr>
+              <w:jc w:val="right"/>
+              <w:rPr>
+                <w:sz w:val="20"/>
+                <w:lang w:val="en-US"/>
+              </w:rPr>
+            </w:pPr>
+            <w:r>
+              <w:rPr>
+                <w:sz w:val="20"/>
+                <w:lang w:val="en-US"/>
+              </w:rPr>
+              <w:t>Deploy Notes</w:t>
+            </w:r>
+          </w:p>
+        </w:tc>
+        <w:tc>
+          <w:tcPr>
+            <w:tcW w:w="6231" w:type="dxa"/>
+          </w:tcPr>
+          <w:p>
+            <w:pPr>
+              <w:rPr>
+                <w:sz w:val="20"/>
+                <w:lang w:val="en-US"/>
+              </w:rPr>
+            </w:pPr>
+            <w:r>
+              <w:rPr>
+                <w:sz w:val="20"/>
+                <w:lang w:val="en-US"/>
+              </w:rPr>
+              <w:t>You can also add additional deployment notes</w:t>
+            </w:r>
+          </w:p>
+        </w:tc>
+      </w:tr>
+      <w:tr>
+        <w:tc>
+          <w:tcPr>
+            <w:tcW w:w="2263" w:type="dxa"/>
+            <w:shd w:val="clear" w:color="auto" w:fill="F2F2F2" w:themeFill="background1" w:themeFillShade="F2"/>
+          </w:tcPr>
+          <w:p>
+            <w:pPr>
+              <w:jc w:val="right"/>
+              <w:rPr>
+                <w:sz w:val="20"/>
+                <w:lang w:val="en-US"/>
+              </w:rPr>
+            </w:pPr>
+            <w:r>
+              <w:rPr>
+                <w:sz w:val="20"/>
+                <w:lang w:val="en-US"/>
+              </w:rPr>
+              <w:t>Source Environment</w:t>
+            </w:r>
+          </w:p>
+        </w:tc>
+        <w:tc>
+          <w:tcPr>
+            <w:tcW w:w="6231" w:type="dxa"/>
+          </w:tcPr>
+          <w:p>
+            <w:pPr>
+              <w:rPr>
+                <w:sz w:val="20"/>
+                <w:lang w:val="en-US"/>
+              </w:rPr>
+            </w:pPr>
+            <w:r>
+              <w:rPr>
+                <w:sz w:val="20"/>
+                <w:lang w:val="en-US"/>
+              </w:rPr>
+              <w:t>Your source Outsystems environment.</w:t>
+            </w:r>
+            <w:r>
+              <w:rPr>
+                <w:sz w:val="20"/>
+                <w:lang w:val="en-US"/>
+              </w:rPr>
+              <w:t xml:space="preserve"> Here I’m picking the ‘Development’ Outsystems environment</w:t>
+            </w:r>
+          </w:p>
+        </w:tc>
+      </w:tr>
+      <w:tr>
+        <w:tc>
+          <w:tcPr>
+            <w:tcW w:w="2263" w:type="dxa"/>
+            <w:shd w:val="clear" w:color="auto" w:fill="F2F2F2" w:themeFill="background1" w:themeFillShade="F2"/>
+          </w:tcPr>
+          <w:p>
+            <w:pPr>
+              <w:jc w:val="right"/>
+              <w:rPr>
+                <w:sz w:val="20"/>
+                <w:lang w:val="en-US"/>
+              </w:rPr>
+            </w:pPr>
+            <w:r>
+              <w:rPr>
+                <w:sz w:val="20"/>
+                <w:lang w:val="en-US"/>
+              </w:rPr>
+              <w:t>Target Environment</w:t>
+            </w:r>
+          </w:p>
+        </w:tc>
+        <w:tc>
+          <w:tcPr>
+            <w:tcW w:w="6231" w:type="dxa"/>
+          </w:tcPr>
+          <w:p>
+            <w:pPr>
+              <w:rPr>
+                <w:sz w:val="20"/>
+                <w:lang w:val="en-US"/>
+              </w:rPr>
+            </w:pPr>
+            <w:r>
+              <w:rPr>
+                <w:sz w:val="20"/>
+                <w:lang w:val="en-US"/>
+              </w:rPr>
+              <w:t xml:space="preserve">Your </w:t>
+            </w:r>
+            <w:r>
+              <w:rPr>
+                <w:sz w:val="20"/>
+                <w:lang w:val="en-US"/>
+              </w:rPr>
+              <w:t xml:space="preserve">target </w:t>
+            </w:r>
+            <w:r>
+              <w:rPr>
+                <w:sz w:val="20"/>
+                <w:lang w:val="en-US"/>
+              </w:rPr>
+              <w:t>Outsystems environment.</w:t>
+            </w:r>
+            <w:r>
+              <w:rPr>
+                <w:sz w:val="20"/>
+                <w:lang w:val="en-US"/>
+              </w:rPr>
+              <w:t xml:space="preserve"> </w:t>
+            </w:r>
+            <w:r>
+              <w:rPr>
+                <w:sz w:val="20"/>
+                <w:lang w:val="en-US"/>
+              </w:rPr>
+              <w:t>Here I’m picking the ‘</w:t>
+            </w:r>
+            <w:r>
+              <w:rPr>
+                <w:sz w:val="20"/>
+                <w:lang w:val="en-US"/>
+              </w:rPr>
+              <w:t>Test</w:t>
+            </w:r>
+            <w:r>
+              <w:rPr>
+                <w:sz w:val="20"/>
+                <w:lang w:val="en-US"/>
+              </w:rPr>
+              <w:t>’ Outsystems environment</w:t>
+            </w:r>
+          </w:p>
+        </w:tc>
+      </w:tr>
+    </w:tbl>
+    <w:p>
+      <w:pPr>
+        <w:jc w:val="both"/>
+        <w:rPr>
+          <w:lang w:val="en-US"/>
+        </w:rPr>
+      </w:pPr>
+    </w:p>
+    <w:p>
+      <w:pPr>
+        <w:jc w:val="both"/>
+        <w:rPr>
+          <w:lang w:val="en-US"/>
+        </w:rPr>
+      </w:pPr>
+      <w:r>
+        <w:rPr>
+          <w:lang w:val="en-US"/>
+        </w:rPr>
+        <w:t xml:space="preserve">Now, you can either add new Outsystems tasks to deploy additional Outsystems apps, or </w:t>
+      </w:r>
+      <w:r>
+        <w:rPr>
+          <w:lang w:val="en-US"/>
+        </w:rPr>
+        <w:t xml:space="preserve">you can configure deployment of </w:t>
+      </w:r>
+      <w:r>
+        <w:rPr>
+          <w:lang w:val="en-US"/>
+        </w:rPr>
+        <w:t xml:space="preserve">non-Outsystems </w:t>
+      </w:r>
+      <w:r>
+        <w:rPr>
+          <w:lang w:val="en-US"/>
+        </w:rPr>
+        <w:t xml:space="preserve">apps with all the release tasks necessary to meet your goals. Remember: you can clone </w:t>
+      </w:r>
+      <w:proofErr w:type="gramStart"/>
+      <w:r>
+        <w:rPr>
+          <w:lang w:val="en-US"/>
+        </w:rPr>
+        <w:t>tasks</w:t>
+      </w:r>
+      <w:proofErr w:type="gramEnd"/>
+      <w:r>
+        <w:rPr>
           <w:lang w:val="en-US"/>
         </w:rPr>
         <w:t xml:space="preserve"> </w:t>
       </w:r>
+      <w:r>
+        <w:rPr>
+          <w:lang w:val="en-US"/>
+        </w:rPr>
+        <w:t>and this will make your life much easier.</w:t>
+      </w:r>
+    </w:p>
+    <w:p>
+      <w:pPr>
+        <w:jc w:val="both"/>
+        <w:rPr>
+          <w:lang w:val="en-US"/>
+        </w:rPr>
+      </w:pPr>
+      <w:r>
+        <w:rPr>
+          <w:lang w:val="en-US"/>
+        </w:rPr>
+        <w:t>Our goal is to create the ‘Production’ environment that will deploy apps between the ‘Test’ Outsystems environment and the ‘Production’ Environment.</w:t>
+      </w:r>
+      <w:r>
+        <w:rPr>
+          <w:lang w:val="en-US"/>
+        </w:rPr>
+        <w:t xml:space="preserve"> Because it’s also possible to clone environments, we’ll do exactly that: Cloning</w:t>
+      </w:r>
+      <w:r>
+        <w:rPr>
+          <w:lang w:val="en-US"/>
+        </w:rPr>
+        <w:t xml:space="preserve"> our ‘Test’ environment </w:t>
+      </w:r>
+      <w:r>
+        <w:rPr>
+          <w:lang w:val="en-US"/>
+        </w:rPr>
+        <w:t>and renaming it as ‘Production’ will do it.</w:t>
+      </w:r>
+      <w:r>
+        <w:rPr>
+          <w:lang w:val="en-US"/>
+        </w:rPr>
+        <w:t xml:space="preserve"> </w:t>
+      </w:r>
+    </w:p>
+    <w:p>
+      <w:pPr>
+        <w:keepNext/>
+        <w:jc w:val="center"/>
+      </w:pPr>
+      <w:r>
+        <w:rPr>
+          <w:lang w:val="en-US"/>
+        </w:rPr>
+        <w:lastRenderedPageBreak/>
+        <w:drawing>
+          <wp:inline distT="0" distB="0" distL="0" distR="0" wp14:anchorId="07BBF430" wp14:editId="5F84BF6F">
+            <wp:extent cx="5400040" cy="3509010"/>
+            <wp:effectExtent l="0" t="0" r="0" b="0"/>
+            <wp:docPr id="10" name="Picture 10"/>
+            <wp:cNvGraphicFramePr>
+              <a:graphicFrameLocks xmlns:a="http://schemas.openxmlformats.org/drawingml/2006/main" noChangeAspect="1"/>
+            </wp:cNvGraphicFramePr>
+            <a:graphic xmlns:a="http://schemas.openxmlformats.org/drawingml/2006/main">
+              <a:graphicData uri="http://schemas.openxmlformats.org/drawingml/2006/picture">
+                <pic:pic xmlns:pic="http://schemas.openxmlformats.org/drawingml/2006/picture">
+                  <pic:nvPicPr>
+                    <pic:cNvPr id="1" name=""/>
+                    <pic:cNvPicPr/>
+                  </pic:nvPicPr>
+                  <pic:blipFill>
+                    <a:blip r:embed="rId15"/>
+                    <a:stretch>
+                      <a:fillRect/>
+                    </a:stretch>
+                  </pic:blipFill>
+                  <pic:spPr>
+                    <a:xfrm>
+                      <a:off x="0" y="0"/>
+                      <a:ext cx="5400040" cy="3509010"/>
+                    </a:xfrm>
+                    <a:prstGeom prst="rect">
+                      <a:avLst/>
+                    </a:prstGeom>
+                  </pic:spPr>
+                </pic:pic>
+              </a:graphicData>
+            </a:graphic>
+          </wp:inline>
+        </w:drawing>
+      </w:r>
+    </w:p>
+    <w:p>
+      <w:pPr>
+        <w:pStyle w:val="Caption"/>
+        <w:jc w:val="center"/>
+        <w:rPr>
+          <w:color w:val="auto"/>
+          <w:lang w:val="en-US"/>
+        </w:rPr>
+      </w:pPr>
+      <w:r>
+        <w:rPr>
+          <w:color w:val="auto"/>
+          <w:lang w:val="en-US"/>
+        </w:rPr>
+        <w:t xml:space="preserve">Figure </w:t>
+      </w:r>
+      <w:r>
+        <w:rPr>
+          <w:color w:val="auto"/>
+        </w:rPr>
+        <w:fldChar w:fldCharType="begin"/>
+      </w:r>
+      <w:r>
+        <w:rPr>
+          <w:color w:val="auto"/>
+          <w:lang w:val="en-US"/>
+        </w:rPr>
+        <w:instrText xml:space="preserve"> SEQ Figure \* ARABIC </w:instrText>
+      </w:r>
+      <w:r>
+        <w:rPr>
+          <w:color w:val="auto"/>
+        </w:rPr>
+        <w:fldChar w:fldCharType="separate"/>
+      </w:r>
+      <w:r>
+        <w:rPr>
+          <w:noProof/>
+          <w:color w:val="auto"/>
+          <w:lang w:val="en-US"/>
+        </w:rPr>
+        <w:t>7</w:t>
+      </w:r>
+      <w:r>
+        <w:rPr>
+          <w:color w:val="auto"/>
+        </w:rPr>
+        <w:fldChar w:fldCharType="end"/>
+      </w:r>
+      <w:r>
+        <w:rPr>
+          <w:color w:val="auto"/>
+          <w:lang w:val="en-US"/>
+        </w:rPr>
+        <w:t xml:space="preserve"> - Cloning the VSTS environments</w:t>
+      </w:r>
+    </w:p>
+    <w:p>
+      <w:pPr>
+        <w:jc w:val="both"/>
+        <w:rPr>
+          <w:lang w:val="en-US"/>
+        </w:rPr>
+      </w:pPr>
+      <w:r>
+        <w:rPr>
+          <w:lang w:val="en-US"/>
+        </w:rPr>
+        <w:t>Now we should go through all Outsystems Release Task and change the source and target environments:</w:t>
+      </w:r>
+    </w:p>
+    <w:p>
+      <w:pPr>
+        <w:keepNext/>
+        <w:jc w:val="both"/>
+      </w:pPr>
+      <w:r>
+        <w:rPr>
+          <w:noProof/>
+          <w:lang w:val="en-US"/>
+        </w:rPr>
+        <w:drawing>
+          <wp:inline distT="0" distB="0" distL="0" distR="0" wp14:anchorId="2DBD9574" wp14:editId="5D1B3CD5">
+            <wp:extent cx="5391150" cy="3500755"/>
+            <wp:effectExtent l="0" t="0" r="0" b="4445"/>
+            <wp:docPr id="12" name="Picture 12" descr="C:\Users\joalmeid\AppData\Local\Microsoft\Windows\INetCache\Content.Word\demo.ostask.createRelease.ClonedEnv-ChangedEnvironments.png"/>
+            <wp:cNvGraphicFramePr>
+              <a:graphicFrameLocks xmlns:a="http://schemas.openxmlformats.org/drawingml/2006/main" noChangeAspect="1"/>
+            </wp:cNvGraphicFramePr>
+            <a:graphic xmlns:a="http://schemas.openxmlformats.org/drawingml/2006/main">
+              <a:graphicData uri="http://schemas.openxmlformats.org/drawingml/2006/picture">
+                <pic:pic xmlns:pic="http://schemas.openxmlformats.org/drawingml/2006/picture">
+                  <pic:nvPicPr>
+                    <pic:cNvPr id="0" name="Picture 8" descr="C:\Users\joalmeid\AppData\Local\Microsoft\Windows\INetCache\Content.Word\demo.ostask.createRelease.ClonedEnv-ChangedEnvironments.png"/>
+                    <pic:cNvPicPr>
+                      <a:picLocks noChangeAspect="1" noChangeArrowheads="1"/>
+                    </pic:cNvPicPr>
+                  </pic:nvPicPr>
+                  <pic:blipFill>
+                    <a:blip r:embed="rId16" cstate="print">
+                      <a:extLst>
+                        <a:ext uri="{28A0092B-C50C-407E-A947-70E740481C1C}">
+                          <a14:useLocalDpi xmlns:a14="http://schemas.microsoft.com/office/drawing/2010/main" val="0"/>
+                        </a:ext>
+                      </a:extLst>
+                    </a:blip>
+                    <a:srcRect/>
+                    <a:stretch>
+                      <a:fillRect/>
+                    </a:stretch>
+                  </pic:blipFill>
+                  <pic:spPr bwMode="auto">
+                    <a:xfrm>
+                      <a:off x="0" y="0"/>
+                      <a:ext cx="5391150" cy="3500755"/>
+                    </a:xfrm>
+                    <a:prstGeom prst="rect">
+                      <a:avLst/>
+                    </a:prstGeom>
+                    <a:noFill/>
+                    <a:ln>
+                      <a:noFill/>
+                    </a:ln>
+                  </pic:spPr>
+                </pic:pic>
+              </a:graphicData>
+            </a:graphic>
+          </wp:inline>
+        </w:drawing>
+      </w:r>
+    </w:p>
+    <w:p>
+      <w:pPr>
+        <w:pStyle w:val="Caption"/>
+        <w:jc w:val="center"/>
+        <w:rPr>
+          <w:color w:val="auto"/>
+          <w:lang w:val="en-US"/>
+        </w:rPr>
+      </w:pPr>
+      <w:r>
+        <w:rPr>
+          <w:color w:val="auto"/>
+          <w:lang w:val="en-US"/>
+        </w:rPr>
+        <w:t xml:space="preserve">Figure </w:t>
+      </w:r>
+      <w:r>
+        <w:rPr>
+          <w:color w:val="auto"/>
+        </w:rPr>
+        <w:fldChar w:fldCharType="begin"/>
+      </w:r>
+      <w:r>
+        <w:rPr>
+          <w:color w:val="auto"/>
+          <w:lang w:val="en-US"/>
+        </w:rPr>
+        <w:instrText xml:space="preserve"> SEQ Figure \* ARABIC </w:instrText>
+      </w:r>
+      <w:r>
+        <w:rPr>
+          <w:color w:val="auto"/>
+        </w:rPr>
+        <w:fldChar w:fldCharType="separate"/>
+      </w:r>
+      <w:r>
+        <w:rPr>
+          <w:noProof/>
+          <w:color w:val="auto"/>
+          <w:lang w:val="en-US"/>
+        </w:rPr>
+        <w:t>8</w:t>
+      </w:r>
+      <w:r>
+        <w:rPr>
+          <w:color w:val="auto"/>
+        </w:rPr>
+        <w:fldChar w:fldCharType="end"/>
+      </w:r>
+      <w:r>
+        <w:rPr>
+          <w:color w:val="auto"/>
+          <w:lang w:val="en-US"/>
+        </w:rPr>
+        <w:t xml:space="preserve"> - Changing Outsystems </w:t>
+      </w:r>
       <w:proofErr w:type="gramStart"/>
       <w:r>
         <w:rPr>
-          <w:highlight w:val="yellow"/>
-          <w:lang w:val="en-US"/>
-        </w:rPr>
-        <w:t>+  config</w:t>
+          <w:color w:val="auto"/>
+          <w:lang w:val="en-US"/>
+        </w:rPr>
+        <w:t xml:space="preserve">environments </w:t>
+      </w:r>
+      <w:r>
+        <w:rPr>
+          <w:noProof/>
+          <w:color w:val="auto"/>
+          <w:lang w:val="en-US"/>
+        </w:rPr>
+        <w:t xml:space="preserve"> in</w:t>
       </w:r>
       <w:proofErr w:type="gramEnd"/>
       <w:r>
         <w:rPr>
-          <w:highlight w:val="yellow"/>
-          <w:lang w:val="en-US"/>
-        </w:rPr>
-        <w:t>&gt;</w:t>
-      </w:r>
-    </w:p>
-    <w:p>
-      <w:pPr>
-        <w:jc w:val="both"/>
-        <w:rPr>
-          <w:lang w:val="en-US"/>
-        </w:rPr>
-      </w:pPr>
-    </w:p>
-    <w:p>
-      <w:pPr>
-        <w:pStyle w:val="Heading2"/>
-        <w:jc w:val="both"/>
-        <w:rPr>
-          <w:lang w:val="en-US"/>
-        </w:rPr>
-      </w:pPr>
-      <w:r>
-        <w:rPr>
-          <w:lang w:val="en-US"/>
-        </w:rPr>
-        <w:t>Resources</w:t>
-      </w:r>
-    </w:p>
-    <w:p>
-      <w:pPr>
-        <w:jc w:val="both"/>
-        <w:rPr>
-          <w:lang w:val="en-US"/>
-        </w:rPr>
-      </w:pPr>
-    </w:p>
-    <w:p>
-      <w:pPr>
-        <w:pStyle w:val="Heading3"/>
-        <w:jc w:val="both"/>
-        <w:rPr>
-          <w:lang w:val="en-US"/>
-        </w:rPr>
-      </w:pPr>
-      <w:r>
-        <w:rPr>
-          <w:lang w:val="en-US"/>
-        </w:rPr>
-        <w:t>What is?</w:t>
-      </w:r>
-    </w:p>
-    <w:p>
-      <w:pPr>
-        <w:spacing w:after="0" w:line="240" w:lineRule="auto"/>
-        <w:jc w:val="both"/>
-        <w:rPr>
-          <w:lang w:val="en-US"/>
-        </w:rPr>
-      </w:pPr>
-    </w:p>
-    <w:p>
-      <w:pPr>
-        <w:spacing w:after="0" w:line="240" w:lineRule="auto"/>
-        <w:jc w:val="both"/>
-        <w:rPr>
-          <w:lang w:val="en-US"/>
-        </w:rPr>
-      </w:pPr>
-    </w:p>
-    <w:p>
-      <w:pPr>
+          <w:noProof/>
+          <w:color w:val="auto"/>
+          <w:lang w:val="en-US"/>
+        </w:rPr>
+        <w:t xml:space="preserve"> cloned tasks</w:t>
+      </w:r>
+    </w:p>
+    <w:p>
+      <w:pPr>
+        <w:jc w:val="both"/>
+        <w:rPr>
+          <w:lang w:val="en-US"/>
+        </w:rPr>
+      </w:pPr>
+    </w:p>
+    <w:p>
+      <w:pPr>
+        <w:jc w:val="both"/>
+        <w:rPr>
+          <w:lang w:val="en-US"/>
+        </w:rPr>
+      </w:pPr>
+      <w:r>
+        <w:rPr>
+          <w:lang w:val="en-US"/>
+        </w:rPr>
+        <w:t xml:space="preserve">Finally, one important concept to consider. When releasing apps from Outsystems ‘Test’ and ‘Production’ environments we’re not interested in tagging the applications. The desired </w:t>
+      </w:r>
+      <w:r>
+        <w:rPr>
+          <w:lang w:val="en-US"/>
+        </w:rPr>
+        <w:lastRenderedPageBreak/>
+        <w:t xml:space="preserve">behavior is to release any </w:t>
+      </w:r>
+      <w:proofErr w:type="gramStart"/>
+      <w:r>
+        <w:rPr>
+          <w:lang w:val="en-US"/>
+        </w:rPr>
+        <w:t>new version</w:t>
+      </w:r>
+      <w:proofErr w:type="gramEnd"/>
+      <w:r>
+        <w:rPr>
+          <w:lang w:val="en-US"/>
+        </w:rPr>
+        <w:t xml:space="preserve"> from ‘Development’ and ‘Test’ environments tagging it. However, when releasing from ‘Test’ to ‘Production’ we want the exact same version to be released. The way to configure this, is unchecking the ‘</w:t>
+      </w:r>
+      <w:r>
+        <w:rPr>
+          <w:b/>
+          <w:lang w:val="en-US"/>
+        </w:rPr>
+        <w:t>Tag and Deploy</w:t>
+      </w:r>
+      <w:r>
+        <w:rPr>
+          <w:lang w:val="en-US"/>
+        </w:rPr>
+        <w:t xml:space="preserve">’ option. This configuration will always release the latest version from the source to the target environments. </w:t>
+      </w:r>
+    </w:p>
+    <w:p>
+      <w:pPr>
+        <w:keepNext/>
+        <w:jc w:val="both"/>
+      </w:pPr>
+      <w:r>
+        <w:rPr>
+          <w:lang w:val="en-US"/>
+        </w:rPr>
+        <w:drawing>
+          <wp:inline distT="0" distB="0" distL="0" distR="0" wp14:anchorId="561B7AFC" wp14:editId="7749EF02">
+            <wp:extent cx="5400040" cy="3515995"/>
+            <wp:effectExtent l="0" t="0" r="0" b="8255"/>
+            <wp:docPr id="11" name="Picture 11"/>
+            <wp:cNvGraphicFramePr>
+              <a:graphicFrameLocks xmlns:a="http://schemas.openxmlformats.org/drawingml/2006/main" noChangeAspect="1"/>
+            </wp:cNvGraphicFramePr>
+            <a:graphic xmlns:a="http://schemas.openxmlformats.org/drawingml/2006/main">
+              <a:graphicData uri="http://schemas.openxmlformats.org/drawingml/2006/picture">
+                <pic:pic xmlns:pic="http://schemas.openxmlformats.org/drawingml/2006/picture">
+                  <pic:nvPicPr>
+                    <pic:cNvPr id="1" name=""/>
+                    <pic:cNvPicPr/>
+                  </pic:nvPicPr>
+                  <pic:blipFill>
+                    <a:blip r:embed="rId17"/>
+                    <a:stretch>
+                      <a:fillRect/>
+                    </a:stretch>
+                  </pic:blipFill>
+                  <pic:spPr>
+                    <a:xfrm>
+                      <a:off x="0" y="0"/>
+                      <a:ext cx="5400040" cy="3515995"/>
+                    </a:xfrm>
+                    <a:prstGeom prst="rect">
+                      <a:avLst/>
+                    </a:prstGeom>
+                  </pic:spPr>
+                </pic:pic>
+              </a:graphicData>
+            </a:graphic>
+          </wp:inline>
+        </w:drawing>
+      </w:r>
+    </w:p>
+    <w:p>
+      <w:pPr>
+        <w:pStyle w:val="Caption"/>
+        <w:jc w:val="center"/>
+        <w:rPr>
+          <w:color w:val="auto"/>
+          <w:lang w:val="en-US"/>
+        </w:rPr>
+      </w:pPr>
+      <w:r>
+        <w:rPr>
+          <w:color w:val="auto"/>
+          <w:lang w:val="en-US"/>
+        </w:rPr>
+        <w:t xml:space="preserve">Figure </w:t>
+      </w:r>
+      <w:r>
+        <w:rPr>
+          <w:color w:val="auto"/>
+        </w:rPr>
+        <w:fldChar w:fldCharType="begin"/>
+      </w:r>
+      <w:r>
+        <w:rPr>
+          <w:color w:val="auto"/>
+          <w:lang w:val="en-US"/>
+        </w:rPr>
+        <w:instrText xml:space="preserve"> SEQ Figure \* ARABIC </w:instrText>
+      </w:r>
+      <w:r>
+        <w:rPr>
+          <w:color w:val="auto"/>
+        </w:rPr>
+        <w:fldChar w:fldCharType="separate"/>
+      </w:r>
+      <w:r>
+        <w:rPr>
+          <w:noProof/>
+          <w:color w:val="auto"/>
+          <w:lang w:val="en-US"/>
+        </w:rPr>
+        <w:t>9</w:t>
+      </w:r>
+      <w:r>
+        <w:rPr>
+          <w:color w:val="auto"/>
+        </w:rPr>
+        <w:fldChar w:fldCharType="end"/>
+      </w:r>
+      <w:r>
+        <w:rPr>
+          <w:color w:val="auto"/>
+          <w:lang w:val="en-US"/>
+        </w:rPr>
+        <w:t xml:space="preserve"> - Not using 'Tag &amp; Deploy' to </w:t>
+      </w:r>
+      <w:proofErr w:type="spellStart"/>
+      <w:r>
+        <w:rPr>
+          <w:color w:val="auto"/>
+          <w:lang w:val="en-US"/>
+        </w:rPr>
+        <w:t>relase</w:t>
+      </w:r>
+      <w:proofErr w:type="spellEnd"/>
+      <w:r>
+        <w:rPr>
+          <w:color w:val="auto"/>
+          <w:lang w:val="en-US"/>
+        </w:rPr>
+        <w:t xml:space="preserve"> latest version available in source environment</w:t>
+      </w:r>
+    </w:p>
+    <w:p>
+      <w:pPr>
+        <w:jc w:val="both"/>
+        <w:rPr>
+          <w:lang w:val="en-US"/>
+        </w:rPr>
+      </w:pPr>
+      <w:r>
+        <w:rPr>
+          <w:lang w:val="en-US"/>
+        </w:rPr>
+        <w:t>We’re all set. Before creating a release and running it, let’s go through what we’ve accomplished:</w:t>
+      </w:r>
+    </w:p>
+    <w:p>
+      <w:pPr>
+        <w:pStyle w:val="ListParagraph"/>
         <w:numPr>
           <w:ilvl w:val="0"/>
-          <w:numId w:val="1"/>
+          <w:numId w:val="6"/>
         </w:numPr>
         <w:jc w:val="both"/>
         <w:rPr>
@@ -1793,29 +3743,15 @@
         <w:rPr>
           <w:lang w:val="en-US"/>
         </w:rPr>
-        <w:t xml:space="preserve">OutSystems provides the most trusted enterprise </w:t>
-      </w:r>
-      <w:r>
-        <w:rPr>
-          <w:b/>
-          <w:bCs/>
-          <w:u w:val="single"/>
-          <w:lang w:val="en-US"/>
-        </w:rPr>
-        <w:t>Rapid Application Development (RAD)</w:t>
-      </w:r>
-      <w:r>
-        <w:rPr>
-          <w:lang w:val="en-US"/>
-        </w:rPr>
-        <w:t xml:space="preserve"> platform to accelerate digital transformation.</w:t>
-      </w:r>
-    </w:p>
-    <w:p>
-      <w:pPr>
+        <w:t>We’ve created a Release Definition to deploy two applications (X01 Darts and X0M Darts) through all the Outsystems Environments: ‘Development’ -&gt; ‘Test’ -&gt; ‘Production’;</w:t>
+      </w:r>
+    </w:p>
+    <w:p>
+      <w:pPr>
+        <w:pStyle w:val="ListParagraph"/>
         <w:numPr>
           <w:ilvl w:val="0"/>
-          <w:numId w:val="1"/>
+          <w:numId w:val="6"/>
         </w:numPr>
         <w:jc w:val="both"/>
         <w:rPr>
@@ -1826,30 +3762,15 @@
         <w:rPr>
           <w:lang w:val="en-US"/>
         </w:rPr>
-        <w:lastRenderedPageBreak/>
-        <w:t xml:space="preserve">OutSystems Platform is the fastest and most comprehensive way to </w:t>
-      </w:r>
-      <w:r>
-        <w:rPr>
-          <w:b/>
-          <w:bCs/>
-          <w:u w:val="single"/>
-          <w:lang w:val="en-US"/>
-        </w:rPr>
-        <w:t>create, deploy, change, and manage custom mobile and web applications</w:t>
-      </w:r>
-      <w:r>
-        <w:rPr>
-          <w:lang w:val="en-US"/>
-        </w:rPr>
-        <w:t xml:space="preserve"> - delivered seamlessly across all devices.</w:t>
-      </w:r>
-    </w:p>
-    <w:p>
-      <w:pPr>
+        <w:t>We configured two VSTS environments ‘Test’ and ‘Production’. It doesn’t make sense to have a ‘Development’ environment in VSTS, as the deployment is automatic from Outsystems Service Studio.</w:t>
+      </w:r>
+    </w:p>
+    <w:p>
+      <w:pPr>
+        <w:pStyle w:val="ListParagraph"/>
         <w:numPr>
           <w:ilvl w:val="0"/>
-          <w:numId w:val="1"/>
+          <w:numId w:val="6"/>
         </w:numPr>
         <w:jc w:val="both"/>
         <w:rPr>
@@ -1858,228 +3779,262 @@
       </w:pPr>
       <w:r>
         <w:rPr>
-          <w:b/>
-          <w:bCs/>
-          <w:u w:val="single"/>
-          <w:lang w:val="en-US"/>
-        </w:rPr>
-        <w:t>Available as a cloud or on-premises solution</w:t>
-      </w:r>
-      <w:r>
-        <w:rPr>
-          <w:lang w:val="en-US"/>
-        </w:rPr>
-        <w:t xml:space="preserve"> with deep integration to all existing systems and an open architecture</w:t>
-      </w:r>
-    </w:p>
-    <w:p>
-      <w:pPr>
-        <w:jc w:val="both"/>
-        <w:rPr>
-          <w:lang w:val="en-US"/>
-        </w:rPr>
-      </w:pPr>
-    </w:p>
-    <w:p>
-      <w:pPr>
-        <w:jc w:val="both"/>
-        <w:rPr>
-          <w:lang w:val="en-US"/>
-        </w:rPr>
-      </w:pPr>
-    </w:p>
-    <w:p>
-      <w:pPr>
-        <w:pStyle w:val="Heading3"/>
-        <w:jc w:val="both"/>
-        <w:rPr>
-          <w:lang w:val="en-US"/>
-        </w:rPr>
-      </w:pPr>
-      <w:r>
-        <w:rPr>
-          <w:lang w:val="en-US"/>
-        </w:rPr>
-        <w:t>Strengths</w:t>
-      </w:r>
-    </w:p>
-    <w:p>
-      <w:pPr>
+          <w:lang w:val="en-US"/>
+        </w:rPr>
+        <w:t>In each VSTS environments, we used two Outsystems Release tasks, one for each application;</w:t>
+      </w:r>
+    </w:p>
+    <w:p>
+      <w:pPr>
+        <w:pStyle w:val="ListParagraph"/>
         <w:numPr>
           <w:ilvl w:val="0"/>
-          <w:numId w:val="2"/>
+          <w:numId w:val="6"/>
         </w:numPr>
-        <w:tabs>
-          <w:tab w:val="left" w:pos="720"/>
-        </w:tabs>
-        <w:jc w:val="both"/>
-        <w:rPr>
-          <w:lang w:val="en-US"/>
-        </w:rPr>
-      </w:pPr>
-      <w:r>
-        <w:rPr>
-          <w:lang w:val="en-US"/>
-        </w:rPr>
-        <w:t xml:space="preserve">OutSystems Platform uses a model-driven approach to configure the app layers — UIs, data model, business processes, integration workflows, web services and APIs — enabling high-productivity development. </w:t>
-      </w:r>
-    </w:p>
-    <w:p>
-      <w:pPr>
+        <w:jc w:val="both"/>
+        <w:rPr>
+          <w:lang w:val="en-US"/>
+        </w:rPr>
+      </w:pPr>
+      <w:r>
+        <w:rPr>
+          <w:lang w:val="en-US"/>
+        </w:rPr>
+        <w:t>The only difference in configuration was the ‘Tag and Deploy’ option in the ‘Production’ VSTS environment, as we don’t need to tag applications.</w:t>
+      </w:r>
+    </w:p>
+    <w:p>
+      <w:pPr>
+        <w:pStyle w:val="ListParagraph"/>
         <w:numPr>
           <w:ilvl w:val="0"/>
-          <w:numId w:val="2"/>
+          <w:numId w:val="6"/>
         </w:numPr>
-        <w:tabs>
-          <w:tab w:val="left" w:pos="720"/>
-        </w:tabs>
-        <w:jc w:val="both"/>
-        <w:rPr>
-          <w:lang w:val="en-US"/>
-        </w:rPr>
-      </w:pPr>
-      <w:r>
-        <w:rPr>
-          <w:lang w:val="en-US"/>
-        </w:rPr>
-        <w:t xml:space="preserve">Developers can incorporate their own custom Java or C# code or libraries, and compose them as part of the model, as well as custom JavaScript (and CSS) for the front end. </w:t>
-      </w:r>
-    </w:p>
-    <w:p>
-      <w:pPr>
-        <w:numPr>
-          <w:ilvl w:val="0"/>
-          <w:numId w:val="2"/>
-        </w:numPr>
-        <w:tabs>
-          <w:tab w:val="left" w:pos="720"/>
-        </w:tabs>
-        <w:jc w:val="both"/>
-        <w:rPr>
-          <w:lang w:val="en-US"/>
-        </w:rPr>
-      </w:pPr>
-      <w:r>
-        <w:rPr>
-          <w:lang w:val="en-US"/>
-        </w:rPr>
-        <w:t xml:space="preserve">OutSystems supports a citizen developer approach and provides </w:t>
+        <w:jc w:val="both"/>
+        <w:rPr>
+          <w:lang w:val="en-US"/>
+        </w:rPr>
+      </w:pPr>
+      <w:r>
+        <w:rPr>
+          <w:lang w:val="en-US"/>
+        </w:rPr>
+        <w:t xml:space="preserve">We </w:t>
       </w:r>
       <w:proofErr w:type="gramStart"/>
       <w:r>
         <w:rPr>
           <w:lang w:val="en-US"/>
         </w:rPr>
-        <w:t>a number of</w:t>
+        <w:t>were able to</w:t>
       </w:r>
       <w:proofErr w:type="gramEnd"/>
       <w:r>
         <w:rPr>
           <w:lang w:val="en-US"/>
         </w:rPr>
-        <w:t xml:space="preserve"> sample apps and industry frameworks that demonstrate how different components can quickly be brought together to build an app. </w:t>
-      </w:r>
-    </w:p>
-    <w:p>
-      <w:pPr>
-        <w:numPr>
-          <w:ilvl w:val="0"/>
-          <w:numId w:val="2"/>
-        </w:numPr>
-        <w:jc w:val="both"/>
-        <w:rPr>
-          <w:lang w:val="en-US"/>
-        </w:rPr>
-      </w:pPr>
-      <w:r>
-        <w:rPr>
-          <w:lang w:val="en-US"/>
-        </w:rPr>
-        <w:t xml:space="preserve">OutSystems Platform includes </w:t>
-      </w:r>
-      <w:proofErr w:type="gramStart"/>
-      <w:r>
-        <w:rPr>
-          <w:lang w:val="en-US"/>
-        </w:rPr>
-        <w:t>a number of</w:t>
-      </w:r>
-      <w:proofErr w:type="gramEnd"/>
-      <w:r>
-        <w:rPr>
-          <w:lang w:val="en-US"/>
-        </w:rPr>
-        <w:t xml:space="preserve"> APIs and offers API discovery with usage controlled by organization policies with centralized security governance. It also enables a granular management of user accounts and access roles. </w:t>
-      </w:r>
-    </w:p>
-    <w:p>
-      <w:pPr>
-        <w:pStyle w:val="Heading3"/>
-        <w:jc w:val="both"/>
-        <w:rPr>
-          <w:lang w:val="en-US"/>
-        </w:rPr>
-      </w:pPr>
-      <w:r>
-        <w:rPr>
-          <w:lang w:val="en-US"/>
-        </w:rPr>
-        <w:t>Cautions</w:t>
-      </w:r>
-    </w:p>
-    <w:p>
-      <w:pPr>
-        <w:numPr>
-          <w:ilvl w:val="0"/>
-          <w:numId w:val="3"/>
-        </w:numPr>
-        <w:jc w:val="both"/>
-        <w:rPr>
-          <w:lang w:val="en-US"/>
-        </w:rPr>
-      </w:pPr>
-      <w:r>
-        <w:rPr>
-          <w:lang w:val="en-US"/>
-        </w:rPr>
-        <w:t>OutSystems Platform's metadata model to describe the behavior of an app does not give the developer complete control over the generated code, as it limits the developer's ability to define how code is generated from the metadata model.</w:t>
-      </w:r>
-    </w:p>
-    <w:p>
-      <w:pPr>
-        <w:numPr>
-          <w:ilvl w:val="0"/>
-          <w:numId w:val="3"/>
-        </w:numPr>
-        <w:jc w:val="both"/>
-        <w:rPr>
-          <w:lang w:val="en-US"/>
-        </w:rPr>
-      </w:pPr>
-      <w:r>
-        <w:rPr>
-          <w:lang w:val="en-US"/>
-        </w:rPr>
-        <w:t xml:space="preserve">While OutSystems' model-driven approach to development accelerates the time to a solution, developers experienced in more traditional app development approaches may struggle. They would need to understand how to balance the use of custom code and libraries against using the model. </w:t>
-      </w:r>
-    </w:p>
-    <w:p>
-      <w:pPr>
-        <w:numPr>
-          <w:ilvl w:val="0"/>
-          <w:numId w:val="3"/>
-        </w:numPr>
-        <w:jc w:val="both"/>
-        <w:rPr>
-          <w:lang w:val="en-US"/>
-        </w:rPr>
-      </w:pPr>
-      <w:r>
-        <w:rPr>
-          <w:lang w:val="en-US"/>
-        </w:rPr>
-        <w:t xml:space="preserve">While OutSystems allows app deployment to the OutSystems cloud, on-premises environments, or to other IaaS providers (such as Microsoft Azure or AWS), there is currently no option to directly deploy apps to Cloud Foundry-based environments. </w:t>
-      </w:r>
+        <w:t xml:space="preserve"> use VSTS variables to provide information to Outsystems Platforms. We specified the ‘Change Log’ as the VSTS release description through the variable $(</w:t>
+      </w:r>
+      <w:proofErr w:type="spellStart"/>
+      <w:r>
+        <w:rPr>
+          <w:lang w:val="en-US"/>
+        </w:rPr>
+        <w:t>Release.ReleaseDescription</w:t>
+      </w:r>
+      <w:proofErr w:type="spellEnd"/>
+      <w:r>
+        <w:rPr>
+          <w:lang w:val="en-US"/>
+        </w:rPr>
+        <w:t>).</w:t>
+      </w:r>
+    </w:p>
+    <w:p>
+      <w:pPr>
+        <w:jc w:val="both"/>
+        <w:rPr>
+          <w:lang w:val="en-US"/>
+        </w:rPr>
+      </w:pPr>
+      <w:r>
+        <w:rPr>
+          <w:lang w:val="en-US"/>
+        </w:rPr>
+        <w:t xml:space="preserve">Now let’s create a new Release and see execution. We can see complete delays of execution of all Outsystems Release tasks. </w:t>
+      </w:r>
+      <w:r>
+        <w:rPr>
+          <w:lang w:val="en-US"/>
+        </w:rPr>
+        <w:t>Even the deployment log from Outsystems Lifetime, is retrieved and presented. This way, you can have full logging in VSTS and check recent or past outcomes without the need to jump into Outsystems Lifetime.</w:t>
+      </w:r>
+    </w:p>
+    <w:p>
+      <w:pPr>
+        <w:pStyle w:val="Heading2"/>
+        <w:jc w:val="both"/>
+      </w:pPr>
+      <w:r>
+        <w:rPr>
+          <w:noProof/>
+        </w:rPr>
+        <w:lastRenderedPageBreak/>
+        <w:drawing>
+          <wp:inline distT="0" distB="0" distL="0" distR="0">
+            <wp:extent cx="5400040" cy="3512940"/>
+            <wp:effectExtent l="0" t="0" r="0" b="0"/>
+            <wp:docPr id="13" name="Picture 13" descr="C:\Users\joalmeid\AppData\Local\Microsoft\Windows\INetCache\Content.Word\demo.ostask.1stRelease.Running.png"/>
+            <wp:cNvGraphicFramePr>
+              <a:graphicFrameLocks xmlns:a="http://schemas.openxmlformats.org/drawingml/2006/main" noChangeAspect="1"/>
+            </wp:cNvGraphicFramePr>
+            <a:graphic xmlns:a="http://schemas.openxmlformats.org/drawingml/2006/main">
+              <a:graphicData uri="http://schemas.openxmlformats.org/drawingml/2006/picture">
+                <pic:pic xmlns:pic="http://schemas.openxmlformats.org/drawingml/2006/picture">
+                  <pic:nvPicPr>
+                    <pic:cNvPr id="0" name="Picture 9" descr="C:\Users\joalmeid\AppData\Local\Microsoft\Windows\INetCache\Content.Word\demo.ostask.1stRelease.Running.png"/>
+                    <pic:cNvPicPr>
+                      <a:picLocks noChangeAspect="1" noChangeArrowheads="1"/>
+                    </pic:cNvPicPr>
+                  </pic:nvPicPr>
+                  <pic:blipFill>
+                    <a:blip r:embed="rId18" cstate="print">
+                      <a:extLst>
+                        <a:ext uri="{28A0092B-C50C-407E-A947-70E740481C1C}">
+                          <a14:useLocalDpi xmlns:a14="http://schemas.microsoft.com/office/drawing/2010/main" val="0"/>
+                        </a:ext>
+                      </a:extLst>
+                    </a:blip>
+                    <a:srcRect/>
+                    <a:stretch>
+                      <a:fillRect/>
+                    </a:stretch>
+                  </pic:blipFill>
+                  <pic:spPr bwMode="auto">
+                    <a:xfrm>
+                      <a:off x="0" y="0"/>
+                      <a:ext cx="5400040" cy="3512940"/>
+                    </a:xfrm>
+                    <a:prstGeom prst="rect">
+                      <a:avLst/>
+                    </a:prstGeom>
+                    <a:noFill/>
+                    <a:ln>
+                      <a:noFill/>
+                    </a:ln>
+                  </pic:spPr>
+                </pic:pic>
+              </a:graphicData>
+            </a:graphic>
+          </wp:inline>
+        </w:drawing>
+      </w:r>
+    </w:p>
+    <w:p>
+      <w:pPr>
+        <w:pStyle w:val="Caption"/>
+        <w:jc w:val="center"/>
+        <w:rPr>
+          <w:color w:val="auto"/>
+        </w:rPr>
+      </w:pPr>
+      <w:r>
+        <w:rPr>
+          <w:color w:val="auto"/>
+        </w:rPr>
+        <w:t xml:space="preserve">Figure </w:t>
+      </w:r>
+      <w:r>
+        <w:rPr>
+          <w:color w:val="auto"/>
+        </w:rPr>
+        <w:fldChar w:fldCharType="begin"/>
+      </w:r>
+      <w:r>
+        <w:rPr>
+          <w:color w:val="auto"/>
+        </w:rPr>
+        <w:instrText xml:space="preserve"> SEQ Figure \* ARABIC </w:instrText>
+      </w:r>
+      <w:r>
+        <w:rPr>
+          <w:color w:val="auto"/>
+        </w:rPr>
+        <w:fldChar w:fldCharType="separate"/>
+      </w:r>
+      <w:r>
+        <w:rPr>
+          <w:noProof/>
+          <w:color w:val="auto"/>
+        </w:rPr>
+        <w:t>10</w:t>
+      </w:r>
+      <w:r>
+        <w:rPr>
+          <w:color w:val="auto"/>
+        </w:rPr>
+        <w:fldChar w:fldCharType="end"/>
+      </w:r>
+      <w:r>
+        <w:rPr>
+          <w:color w:val="auto"/>
+        </w:rPr>
+        <w:t xml:space="preserve"> - Outsystems Release Tasks execution</w:t>
+      </w:r>
+    </w:p>
+    <w:p>
+      <w:pPr>
+        <w:jc w:val="both"/>
+        <w:rPr>
+          <w:lang w:val="en-US"/>
+        </w:rPr>
+      </w:pPr>
+      <w:r>
+        <w:rPr>
+          <w:lang w:val="en-US"/>
+        </w:rPr>
+        <w:t xml:space="preserve">Now, imagine how you can manage your releases of Outsystems applications together with on-premises, cloud apps. If you need to deploy your existing Classic ASP websites, WCF services, Java REST APIs, Python websites or </w:t>
+      </w:r>
+      <w:r>
+        <w:rPr>
+          <w:lang w:val="en-US"/>
+        </w:rPr>
+        <w:t>N</w:t>
+      </w:r>
+      <w:r>
+        <w:rPr>
+          <w:lang w:val="en-US"/>
+        </w:rPr>
+        <w:t>odeJS REST APIs you can easily do it with VSTS. And this apps can now be direct dependencies from any Outsystems apps (mobile or web). You will not have to manage different release pipelines, toolchains.</w:t>
+      </w:r>
+    </w:p>
+    <w:p>
+      <w:pPr>
+        <w:jc w:val="both"/>
+        <w:rPr>
+          <w:lang w:val="en-US"/>
+        </w:rPr>
+      </w:pPr>
+      <w:r>
+        <w:rPr>
+          <w:lang w:val="en-US"/>
+        </w:rPr>
+        <w:t xml:space="preserve">And I close, with a final tip. Testing in VSTS can also be done upon builds or after releases. These can be specific tasks in the release definitions! </w:t>
+      </w:r>
+      <w:r>
+        <w:rPr>
+          <w:lang w:val="en-US"/>
+        </w:rPr>
+        <w:t>Imagine having your tests running as part of your builds and releases, and target Outsystems Apps and you non-Outsystems applications. Sweet!</w:t>
+      </w:r>
+    </w:p>
+    <w:p>
+      <w:pPr>
+        <w:jc w:val="both"/>
+        <w:rPr>
+          <w:lang w:val="en-US"/>
+        </w:rPr>
+      </w:pPr>
     </w:p>
     <w:p>
       <w:pPr>
@@ -2617,6 +4572,119 @@
     </w:lvl>
   </w:abstractNum>
   <w:abstractNum w:abstractNumId="4" w15:restartNumberingAfterBreak="0">
+    <w:nsid w:val="41966422"/>
+    <w:multiLevelType w:val="hybridMultilevel"/>
+    <w:tmpl w:val="60BA3984"/>
+    <w:lvl w:ilvl="0" w:tplc="08160001">
+      <w:start w:val="1"/>
+      <w:numFmt w:val="bullet"/>
+      <w:lvlText w:val=""/>
+      <w:lvlJc w:val="left"/>
+      <w:pPr>
+        <w:ind w:left="720" w:hanging="360"/>
+      </w:pPr>
+      <w:rPr>
+        <w:rFonts w:ascii="Symbol" w:hAnsi="Symbol" w:hint="default"/>
+      </w:rPr>
+    </w:lvl>
+    <w:lvl w:ilvl="1" w:tplc="08160003" w:tentative="1">
+      <w:start w:val="1"/>
+      <w:numFmt w:val="bullet"/>
+      <w:lvlText w:val="o"/>
+      <w:lvlJc w:val="left"/>
+      <w:pPr>
+        <w:ind w:left="1440" w:hanging="360"/>
+      </w:pPr>
+      <w:rPr>
+        <w:rFonts w:ascii="Courier New" w:hAnsi="Courier New" w:cs="Courier New" w:hint="default"/>
+      </w:rPr>
+    </w:lvl>
+    <w:lvl w:ilvl="2" w:tplc="08160005" w:tentative="1">
+      <w:start w:val="1"/>
+      <w:numFmt w:val="bullet"/>
+      <w:lvlText w:val=""/>
+      <w:lvlJc w:val="left"/>
+      <w:pPr>
+        <w:ind w:left="2160" w:hanging="360"/>
+      </w:pPr>
+      <w:rPr>
+        <w:rFonts w:ascii="Wingdings" w:hAnsi="Wingdings" w:hint="default"/>
+      </w:rPr>
+    </w:lvl>
+    <w:lvl w:ilvl="3" w:tplc="08160001" w:tentative="1">
+      <w:start w:val="1"/>
+      <w:numFmt w:val="bullet"/>
+      <w:lvlText w:val=""/>
+      <w:lvlJc w:val="left"/>
+      <w:pPr>
+        <w:ind w:left="2880" w:hanging="360"/>
+      </w:pPr>
+      <w:rPr>
+        <w:rFonts w:ascii="Symbol" w:hAnsi="Symbol" w:hint="default"/>
+      </w:rPr>
+    </w:lvl>
+    <w:lvl w:ilvl="4" w:tplc="08160003" w:tentative="1">
+      <w:start w:val="1"/>
+      <w:numFmt w:val="bullet"/>
+      <w:lvlText w:val="o"/>
+      <w:lvlJc w:val="left"/>
+      <w:pPr>
+        <w:ind w:left="3600" w:hanging="360"/>
+      </w:pPr>
+      <w:rPr>
+        <w:rFonts w:ascii="Courier New" w:hAnsi="Courier New" w:cs="Courier New" w:hint="default"/>
+      </w:rPr>
+    </w:lvl>
+    <w:lvl w:ilvl="5" w:tplc="08160005" w:tentative="1">
+      <w:start w:val="1"/>
+      <w:numFmt w:val="bullet"/>
+      <w:lvlText w:val=""/>
+      <w:lvlJc w:val="left"/>
+      <w:pPr>
+        <w:ind w:left="4320" w:hanging="360"/>
+      </w:pPr>
+      <w:rPr>
+        <w:rFonts w:ascii="Wingdings" w:hAnsi="Wingdings" w:hint="default"/>
+      </w:rPr>
+    </w:lvl>
+    <w:lvl w:ilvl="6" w:tplc="08160001" w:tentative="1">
+      <w:start w:val="1"/>
+      <w:numFmt w:val="bullet"/>
+      <w:lvlText w:val=""/>
+      <w:lvlJc w:val="left"/>
+      <w:pPr>
+        <w:ind w:left="5040" w:hanging="360"/>
+      </w:pPr>
+      <w:rPr>
+        <w:rFonts w:ascii="Symbol" w:hAnsi="Symbol" w:hint="default"/>
+      </w:rPr>
+    </w:lvl>
+    <w:lvl w:ilvl="7" w:tplc="08160003" w:tentative="1">
+      <w:start w:val="1"/>
+      <w:numFmt w:val="bullet"/>
+      <w:lvlText w:val="o"/>
+      <w:lvlJc w:val="left"/>
+      <w:pPr>
+        <w:ind w:left="5760" w:hanging="360"/>
+      </w:pPr>
+      <w:rPr>
+        <w:rFonts w:ascii="Courier New" w:hAnsi="Courier New" w:cs="Courier New" w:hint="default"/>
+      </w:rPr>
+    </w:lvl>
+    <w:lvl w:ilvl="8" w:tplc="08160005" w:tentative="1">
+      <w:start w:val="1"/>
+      <w:numFmt w:val="bullet"/>
+      <w:lvlText w:val=""/>
+      <w:lvlJc w:val="left"/>
+      <w:pPr>
+        <w:ind w:left="6480" w:hanging="360"/>
+      </w:pPr>
+      <w:rPr>
+        <w:rFonts w:ascii="Wingdings" w:hAnsi="Wingdings" w:hint="default"/>
+      </w:rPr>
+    </w:lvl>
+  </w:abstractNum>
+  <w:abstractNum w:abstractNumId="5" w15:restartNumberingAfterBreak="0">
     <w:nsid w:val="61973949"/>
     <w:multiLevelType w:val="hybridMultilevel"/>
     <w:tmpl w:val="C5DC06FE"/>
@@ -2760,7 +4828,7 @@
     <w:abstractNumId w:val="0"/>
   </w:num>
   <w:num w:numId="2">
-    <w:abstractNumId w:val="4"/>
+    <w:abstractNumId w:val="5"/>
   </w:num>
   <w:num w:numId="3">
     <w:abstractNumId w:val="1"/>
@@ -2770,6 +4838,9 @@
   </w:num>
   <w:num w:numId="5">
     <w:abstractNumId w:val="2"/>
+  </w:num>
+  <w:num w:numId="6">
+    <w:abstractNumId w:val="4"/>
   </w:num>
 </w:numbering>
 </file>
@@ -3333,6 +5404,48 @@
       </w:tblBorders>
     </w:tblPr>
   </w:style>
+  <w:style w:type="character" w:styleId="Hyperlink">
+    <w:name w:val="Hyperlink"/>
+    <w:basedOn w:val="DefaultParagraphFont"/>
+    <w:uiPriority w:val="99"/>
+    <w:unhideWhenUsed/>
+    <w:rsid w:val="00B560A2"/>
+    <w:rPr>
+      <w:color w:val="0563C1" w:themeColor="hyperlink"/>
+      <w:u w:val="single"/>
+    </w:rPr>
+  </w:style>
+  <w:style w:type="character" w:styleId="UnresolvedMention">
+    <w:name w:val="Unresolved Mention"/>
+    <w:basedOn w:val="DefaultParagraphFont"/>
+    <w:uiPriority w:val="99"/>
+    <w:semiHidden/>
+    <w:unhideWhenUsed/>
+    <w:rsid w:val="00B560A2"/>
+    <w:rPr>
+      <w:color w:val="808080"/>
+      <w:shd w:val="clear" w:color="auto" w:fill="E6E6E6"/>
+    </w:rPr>
+  </w:style>
+  <w:style w:type="paragraph" w:styleId="Caption">
+    <w:name w:val="caption"/>
+    <w:basedOn w:val="Normal"/>
+    <w:next w:val="Normal"/>
+    <w:uiPriority w:val="35"/>
+    <w:unhideWhenUsed/>
+    <w:qFormat/>
+    <w:rsid w:val="00F26C66"/>
+    <w:pPr>
+      <w:spacing w:after="200" w:line="240" w:lineRule="auto"/>
+    </w:pPr>
+    <w:rPr>
+      <w:i/>
+      <w:iCs/>
+      <w:color w:val="44546A" w:themeColor="text2"/>
+      <w:sz w:val="18"/>
+      <w:szCs w:val="18"/>
+    </w:rPr>
+  </w:style>
 </w:styles>
 </file>
 
@@ -3629,4 +5742,16 @@
     </a:ext>
   </a:extLst>
 </a:theme>
+</file>
+
+<file path=customXml/item1.xml><?xml version="1.0" encoding="utf-8"?>
+<b:Sources xmlns:b="http://schemas.openxmlformats.org/officeDocument/2006/bibliography" xmlns="http://schemas.openxmlformats.org/officeDocument/2006/bibliography" SelectedStyle="\APASixthEditionOfficeOnline.xsl" StyleName="APA" Version="6"/>
+</file>
+
+<file path=customXml/itemProps1.xml><?xml version="1.0" encoding="utf-8"?>
+<ds:datastoreItem xmlns:ds="http://schemas.openxmlformats.org/officeDocument/2006/customXml" ds:itemID="{C66957FD-DB76-49C0-9EA0-D6A58AF1A690}">
+  <ds:schemaRefs>
+    <ds:schemaRef ds:uri="http://schemas.openxmlformats.org/officeDocument/2006/bibliography"/>
+  </ds:schemaRefs>
+</ds:datastoreItem>
 </file>
</xml_diff>